<commit_message>
report almost done, we getting there boy
</commit_message>
<xml_diff>
--- a/report/final_report_meeks_pfeifle.docx
+++ b/report/final_report_meeks_pfeifle.docx
@@ -16,6 +16,7 @@
           <w:rFonts w:ascii="Times New Roman" w:hAnsi="Times New Roman" w:cs="Times New Roman"/>
           <w:b/>
           <w:sz w:val="32"/>
+          <w:u w:val="single"/>
         </w:rPr>
       </w:pPr>
       <w:r>
@@ -23,6 +24,7 @@
           <w:rFonts w:ascii="Times New Roman" w:hAnsi="Times New Roman" w:cs="Times New Roman"/>
           <w:b/>
           <w:sz w:val="32"/>
+          <w:u w:val="single"/>
         </w:rPr>
         <w:t>Description:</w:t>
       </w:r>
@@ -125,6 +127,45 @@
           <w:sz w:val="24"/>
         </w:rPr>
         <w:t xml:space="preserve"> This dataset has 48842 instances, each instance as 14 (15 if you include the income) attributes, and there are missing values in some of the instances.</w:t>
+      </w:r>
+      <w:r>
+        <w:rPr>
+          <w:rFonts w:ascii="Times New Roman" w:hAnsi="Times New Roman" w:cs="Times New Roman"/>
+          <w:sz w:val="24"/>
+        </w:rPr>
+        <w:t xml:space="preserve"> The data is broken down into two data files – “</w:t>
+      </w:r>
+      <w:proofErr w:type="spellStart"/>
+      <w:r>
+        <w:rPr>
+          <w:rFonts w:ascii="Times New Roman" w:hAnsi="Times New Roman" w:cs="Times New Roman"/>
+          <w:sz w:val="24"/>
+        </w:rPr>
+        <w:t>adult.data</w:t>
+      </w:r>
+      <w:proofErr w:type="spellEnd"/>
+      <w:r>
+        <w:rPr>
+          <w:rFonts w:ascii="Times New Roman" w:hAnsi="Times New Roman" w:cs="Times New Roman"/>
+          <w:sz w:val="24"/>
+        </w:rPr>
+        <w:t>” and “</w:t>
+      </w:r>
+      <w:proofErr w:type="spellStart"/>
+      <w:r>
+        <w:rPr>
+          <w:rFonts w:ascii="Times New Roman" w:hAnsi="Times New Roman" w:cs="Times New Roman"/>
+          <w:sz w:val="24"/>
+        </w:rPr>
+        <w:t>adult.test</w:t>
+      </w:r>
+      <w:proofErr w:type="spellEnd"/>
+      <w:r>
+        <w:rPr>
+          <w:rFonts w:ascii="Times New Roman" w:hAnsi="Times New Roman" w:cs="Times New Roman"/>
+          <w:sz w:val="24"/>
+        </w:rPr>
+        <w:t>”.</w:t>
       </w:r>
     </w:p>
     <w:p>
@@ -465,63 +506,7 @@
                 <w:sz w:val="24"/>
                 <w:szCs w:val="24"/>
               </w:rPr>
-              <w:t>W</w:t>
-            </w:r>
-            <w:r>
-              <w:rPr>
-                <w:rFonts w:ascii="Times New Roman" w:hAnsi="Times New Roman" w:cs="Times New Roman"/>
-                <w:sz w:val="24"/>
-                <w:szCs w:val="24"/>
-              </w:rPr>
-              <w:t xml:space="preserve">eights on the </w:t>
-            </w:r>
-            <w:r>
-              <w:rPr>
-                <w:rFonts w:ascii="Times New Roman" w:hAnsi="Times New Roman" w:cs="Times New Roman"/>
-                <w:sz w:val="24"/>
-                <w:szCs w:val="24"/>
-              </w:rPr>
-              <w:t>c</w:t>
-            </w:r>
-            <w:r>
-              <w:rPr>
-                <w:rFonts w:ascii="Times New Roman" w:hAnsi="Times New Roman" w:cs="Times New Roman"/>
-                <w:sz w:val="24"/>
-                <w:szCs w:val="24"/>
-              </w:rPr>
-              <w:t xml:space="preserve">urrent </w:t>
-            </w:r>
-            <w:r>
-              <w:rPr>
-                <w:rFonts w:ascii="Times New Roman" w:hAnsi="Times New Roman" w:cs="Times New Roman"/>
-                <w:sz w:val="24"/>
-                <w:szCs w:val="24"/>
-              </w:rPr>
-              <w:t>p</w:t>
-            </w:r>
-            <w:r>
-              <w:rPr>
-                <w:rFonts w:ascii="Times New Roman" w:hAnsi="Times New Roman" w:cs="Times New Roman"/>
-                <w:sz w:val="24"/>
-                <w:szCs w:val="24"/>
-              </w:rPr>
-              <w:t xml:space="preserve">opulation </w:t>
-            </w:r>
-            <w:r>
-              <w:rPr>
-                <w:rFonts w:ascii="Times New Roman" w:hAnsi="Times New Roman" w:cs="Times New Roman"/>
-                <w:sz w:val="24"/>
-                <w:szCs w:val="24"/>
-              </w:rPr>
-              <w:t>s</w:t>
-            </w:r>
-            <w:r>
-              <w:rPr>
-                <w:rFonts w:ascii="Times New Roman" w:hAnsi="Times New Roman" w:cs="Times New Roman"/>
-                <w:sz w:val="24"/>
-                <w:szCs w:val="24"/>
-              </w:rPr>
-              <w:t>urvey</w:t>
+              <w:t>Weights on the current population survey</w:t>
             </w:r>
           </w:p>
         </w:tc>
@@ -693,15 +678,7 @@
                 <w:sz w:val="24"/>
                 <w:szCs w:val="24"/>
               </w:rPr>
-              <w:t xml:space="preserve">An integer representing the </w:t>
-            </w:r>
-            <w:r>
-              <w:rPr>
-                <w:rFonts w:ascii="Times New Roman" w:hAnsi="Times New Roman" w:cs="Times New Roman"/>
-                <w:sz w:val="24"/>
-                <w:szCs w:val="24"/>
-              </w:rPr>
-              <w:t>person’s highest education level</w:t>
+              <w:t>An integer representing the person’s highest education level</w:t>
             </w:r>
           </w:p>
         </w:tc>
@@ -1350,17 +1327,7 @@
                 <w:sz w:val="24"/>
                 <w:szCs w:val="24"/>
               </w:rPr>
-              <w:t>The native</w:t>
-            </w:r>
-            <w:bookmarkStart w:id="0" w:name="_GoBack"/>
-            <w:bookmarkEnd w:id="0"/>
-            <w:r>
-              <w:rPr>
-                <w:rFonts w:ascii="Times New Roman" w:hAnsi="Times New Roman" w:cs="Times New Roman"/>
-                <w:sz w:val="24"/>
-                <w:szCs w:val="24"/>
-              </w:rPr>
-              <w:t xml:space="preserve"> country of the person.</w:t>
+              <w:t>The native country of the person.</w:t>
             </w:r>
           </w:p>
         </w:tc>
@@ -1554,8 +1521,902 @@
           <w:rFonts w:ascii="Times New Roman" w:hAnsi="Times New Roman" w:cs="Times New Roman"/>
           <w:sz w:val="24"/>
         </w:rPr>
-        <w:t xml:space="preserve"> “attribute is useless to us for the purposes of classification. It give no information in regard to classifying an instances annual income. Additionally, the “education” attribute is of little use to us as well – it contains a complicated number of string attributes that is better represented by the “education-num” attribute. The “education-num” attribute condenses all of that information down into an integer to represent the number of years of education. With this in mind, during our implementation, we remove these two attributes from our data during the pre-processing phase.</w:t>
-      </w:r>
+        <w:t xml:space="preserve"> “attribute is useless to us for the purposes of </w:t>
+      </w:r>
+      <w:r>
+        <w:rPr>
+          <w:rFonts w:ascii="Times New Roman" w:hAnsi="Times New Roman" w:cs="Times New Roman"/>
+          <w:sz w:val="24"/>
+        </w:rPr>
+        <w:t>classifying by income</w:t>
+      </w:r>
+      <w:r>
+        <w:rPr>
+          <w:rFonts w:ascii="Times New Roman" w:hAnsi="Times New Roman" w:cs="Times New Roman"/>
+          <w:sz w:val="24"/>
+        </w:rPr>
+        <w:t>. It give no information in regard to classifying an instances annual income. Additionally, the “education” attribute is of little use to us as well – it contains a complicated number of string attributes that is better represented by the “education-num” attribute. The “education-num” attribute condenses all of that information down into an integer to represent the number of years of education. With this in mind, during our implementation, we remove these two attributes from our data during the pre-processing phase.</w:t>
+      </w:r>
+    </w:p>
+    <w:p>
+      <w:pPr>
+        <w:rPr>
+          <w:rFonts w:ascii="Times New Roman" w:hAnsi="Times New Roman" w:cs="Times New Roman"/>
+          <w:sz w:val="24"/>
+          <w:u w:val="single"/>
+        </w:rPr>
+      </w:pPr>
+      <w:r>
+        <w:rPr>
+          <w:rFonts w:ascii="Times New Roman" w:hAnsi="Times New Roman" w:cs="Times New Roman"/>
+          <w:b/>
+          <w:sz w:val="32"/>
+          <w:u w:val="single"/>
+        </w:rPr>
+        <w:t>Methods:</w:t>
+      </w:r>
+    </w:p>
+    <w:p>
+      <w:pPr>
+        <w:rPr>
+          <w:rFonts w:ascii="Times New Roman" w:hAnsi="Times New Roman" w:cs="Times New Roman"/>
+          <w:sz w:val="24"/>
+        </w:rPr>
+      </w:pPr>
+      <w:r>
+        <w:rPr>
+          <w:rFonts w:ascii="Times New Roman" w:hAnsi="Times New Roman" w:cs="Times New Roman"/>
+          <w:sz w:val="24"/>
+        </w:rPr>
+        <w:tab/>
+        <w:t>Our method of implementing this classification is broken down into a number of steps: preprocessing, data preparation, classification. Each of these steps went through a number of iterations to get it to the state that it is currently in, and we believe that we have the best current state that we could achieve within the time-frame of the assignment.</w:t>
+      </w:r>
+      <w:r>
+        <w:rPr>
+          <w:rFonts w:ascii="Times New Roman" w:hAnsi="Times New Roman" w:cs="Times New Roman"/>
+          <w:sz w:val="24"/>
+        </w:rPr>
+        <w:t xml:space="preserve"> We used </w:t>
+      </w:r>
+      <w:r>
+        <w:rPr>
+          <w:rFonts w:ascii="Times New Roman" w:hAnsi="Times New Roman" w:cs="Times New Roman"/>
+          <w:sz w:val="24"/>
+        </w:rPr>
+        <w:t>P</w:t>
+      </w:r>
+      <w:r>
+        <w:rPr>
+          <w:rFonts w:ascii="Times New Roman" w:hAnsi="Times New Roman" w:cs="Times New Roman"/>
+          <w:sz w:val="24"/>
+        </w:rPr>
+        <w:t>ython to implement all aspects of our project</w:t>
+      </w:r>
+      <w:r>
+        <w:rPr>
+          <w:rFonts w:ascii="Times New Roman" w:hAnsi="Times New Roman" w:cs="Times New Roman"/>
+          <w:sz w:val="24"/>
+        </w:rPr>
+        <w:t>, and we classified the data based on the KKN classifier, the Naïve Bayes classifier, the Decision Tree classifier, and Support Vector Machines.</w:t>
+      </w:r>
+    </w:p>
+    <w:p>
+      <w:pPr>
+        <w:rPr>
+          <w:rFonts w:ascii="Times New Roman" w:hAnsi="Times New Roman" w:cs="Times New Roman"/>
+          <w:sz w:val="24"/>
+        </w:rPr>
+      </w:pPr>
+    </w:p>
+    <w:p>
+      <w:pPr>
+        <w:rPr>
+          <w:rFonts w:ascii="Times New Roman" w:hAnsi="Times New Roman" w:cs="Times New Roman"/>
+          <w:sz w:val="24"/>
+        </w:rPr>
+      </w:pPr>
+      <w:r>
+        <w:rPr>
+          <w:rFonts w:ascii="Times New Roman" w:hAnsi="Times New Roman" w:cs="Times New Roman"/>
+          <w:b/>
+          <w:sz w:val="28"/>
+        </w:rPr>
+        <w:lastRenderedPageBreak/>
+        <w:t>Pre-processing:</w:t>
+      </w:r>
+    </w:p>
+    <w:p>
+      <w:pPr>
+        <w:rPr>
+          <w:rFonts w:ascii="Times New Roman" w:hAnsi="Times New Roman" w:cs="Times New Roman"/>
+          <w:sz w:val="24"/>
+        </w:rPr>
+      </w:pPr>
+      <w:r>
+        <w:rPr>
+          <w:rFonts w:ascii="Times New Roman" w:hAnsi="Times New Roman" w:cs="Times New Roman"/>
+          <w:sz w:val="24"/>
+        </w:rPr>
+        <w:tab/>
+        <w:t>Our pre-processing steps have take a variety of forms, the first few of which we mistakenly attempted to do so from scratch. We at first stated reading in the data provided by “</w:t>
+      </w:r>
+      <w:proofErr w:type="spellStart"/>
+      <w:r>
+        <w:rPr>
+          <w:rFonts w:ascii="Times New Roman" w:hAnsi="Times New Roman" w:cs="Times New Roman"/>
+          <w:sz w:val="24"/>
+        </w:rPr>
+        <w:t>adult.data</w:t>
+      </w:r>
+      <w:proofErr w:type="spellEnd"/>
+      <w:r>
+        <w:rPr>
+          <w:rFonts w:ascii="Times New Roman" w:hAnsi="Times New Roman" w:cs="Times New Roman"/>
+          <w:sz w:val="24"/>
+        </w:rPr>
+        <w:t>” and “</w:t>
+      </w:r>
+      <w:proofErr w:type="spellStart"/>
+      <w:r>
+        <w:rPr>
+          <w:rFonts w:ascii="Times New Roman" w:hAnsi="Times New Roman" w:cs="Times New Roman"/>
+          <w:sz w:val="24"/>
+        </w:rPr>
+        <w:t>adult.test</w:t>
+      </w:r>
+      <w:proofErr w:type="spellEnd"/>
+      <w:r>
+        <w:rPr>
+          <w:rFonts w:ascii="Times New Roman" w:hAnsi="Times New Roman" w:cs="Times New Roman"/>
+          <w:sz w:val="24"/>
+        </w:rPr>
+        <w:t>”. To do this we ran a number of loops to iterate o</w:t>
+      </w:r>
+      <w:r>
+        <w:rPr>
+          <w:rFonts w:ascii="Times New Roman" w:hAnsi="Times New Roman" w:cs="Times New Roman"/>
+          <w:sz w:val="24"/>
+        </w:rPr>
+        <w:t xml:space="preserve">ver </w:t>
+      </w:r>
+      <w:r>
+        <w:rPr>
+          <w:rFonts w:ascii="Times New Roman" w:hAnsi="Times New Roman" w:cs="Times New Roman"/>
+          <w:sz w:val="24"/>
+        </w:rPr>
+        <w:t>the data and trim out the parts that we did not want. We also performed operations to cast the continuous data into integers and floats as necessary, and after a number of iterations and a lot of code we finally had a clean data set to work with.</w:t>
+      </w:r>
+      <w:r>
+        <w:rPr>
+          <w:rFonts w:ascii="Times New Roman" w:hAnsi="Times New Roman" w:cs="Times New Roman"/>
+          <w:sz w:val="24"/>
+        </w:rPr>
+        <w:t xml:space="preserve"> </w:t>
+      </w:r>
+    </w:p>
+    <w:p>
+      <w:pPr>
+        <w:ind w:firstLine="720"/>
+        <w:rPr>
+          <w:rFonts w:ascii="Times New Roman" w:hAnsi="Times New Roman" w:cs="Times New Roman"/>
+          <w:sz w:val="24"/>
+        </w:rPr>
+      </w:pPr>
+      <w:r>
+        <w:rPr>
+          <w:rFonts w:ascii="Times New Roman" w:hAnsi="Times New Roman" w:cs="Times New Roman"/>
+          <w:sz w:val="24"/>
+        </w:rPr>
+        <w:t>After that preprocessing was done t</w:t>
+      </w:r>
+      <w:r>
+        <w:rPr>
+          <w:rFonts w:ascii="Times New Roman" w:hAnsi="Times New Roman" w:cs="Times New Roman"/>
+          <w:sz w:val="24"/>
+        </w:rPr>
+        <w:t xml:space="preserve">he data was easy to read and manage, however it was not in a form that could be passed to our classifiers, so we had to find a way to encode the data. </w:t>
+      </w:r>
+      <w:r>
+        <w:rPr>
+          <w:rFonts w:ascii="Times New Roman" w:hAnsi="Times New Roman" w:cs="Times New Roman"/>
+          <w:sz w:val="24"/>
+        </w:rPr>
+        <w:t>This was an issue though, because we could not find an encoder that would be able to encode the data in the form we had it in, and encoding it ourselves would be to difficult due to the number of different values attributes can take on.</w:t>
+      </w:r>
+      <w:r>
+        <w:rPr>
+          <w:rFonts w:ascii="Times New Roman" w:hAnsi="Times New Roman" w:cs="Times New Roman"/>
+          <w:sz w:val="24"/>
+        </w:rPr>
+        <w:t xml:space="preserve"> We then decided we needed to try a different method of pre-processing the data.</w:t>
+      </w:r>
+    </w:p>
+    <w:p>
+      <w:pPr>
+        <w:ind w:firstLine="720"/>
+        <w:rPr>
+          <w:rFonts w:ascii="Times New Roman" w:hAnsi="Times New Roman" w:cs="Times New Roman"/>
+          <w:sz w:val="24"/>
+        </w:rPr>
+      </w:pPr>
+      <w:r>
+        <w:rPr>
+          <w:rFonts w:ascii="Times New Roman" w:hAnsi="Times New Roman" w:cs="Times New Roman"/>
+          <w:sz w:val="24"/>
+        </w:rPr>
+        <w:t>We came across the “pandas” module for python</w:t>
+      </w:r>
+      <w:r>
+        <w:rPr>
+          <w:rFonts w:ascii="Times New Roman" w:hAnsi="Times New Roman" w:cs="Times New Roman"/>
+          <w:sz w:val="24"/>
+        </w:rPr>
+        <w:t xml:space="preserve"> after a bit of research, and found that it had a large number of functions that accomplished </w:t>
+      </w:r>
+      <w:r>
+        <w:rPr>
+          <w:rFonts w:ascii="Times New Roman" w:hAnsi="Times New Roman" w:cs="Times New Roman"/>
+          <w:i/>
+          <w:sz w:val="24"/>
+        </w:rPr>
+        <w:t>exactly</w:t>
+      </w:r>
+      <w:r>
+        <w:rPr>
+          <w:rFonts w:ascii="Times New Roman" w:hAnsi="Times New Roman" w:cs="Times New Roman"/>
+          <w:sz w:val="24"/>
+        </w:rPr>
+        <w:t xml:space="preserve"> what we were trying to do, and therefore we completely restructured ou</w:t>
+      </w:r>
+      <w:r>
+        <w:rPr>
+          <w:rFonts w:ascii="Times New Roman" w:hAnsi="Times New Roman" w:cs="Times New Roman"/>
+          <w:sz w:val="24"/>
+        </w:rPr>
+        <w:t>r</w:t>
+      </w:r>
+      <w:r>
+        <w:rPr>
+          <w:rFonts w:ascii="Times New Roman" w:hAnsi="Times New Roman" w:cs="Times New Roman"/>
+          <w:sz w:val="24"/>
+        </w:rPr>
+        <w:t xml:space="preserve"> pre-processing section to make use of a number of “pandas” functions.</w:t>
+      </w:r>
+      <w:r>
+        <w:rPr>
+          <w:rFonts w:ascii="Times New Roman" w:hAnsi="Times New Roman" w:cs="Times New Roman"/>
+          <w:sz w:val="24"/>
+        </w:rPr>
+        <w:t xml:space="preserve"> We found a </w:t>
+      </w:r>
+      <w:proofErr w:type="spellStart"/>
+      <w:r>
+        <w:rPr>
+          <w:rFonts w:ascii="Times New Roman" w:hAnsi="Times New Roman" w:cs="Times New Roman"/>
+          <w:sz w:val="24"/>
+        </w:rPr>
+        <w:t>read_</w:t>
+      </w:r>
+      <w:proofErr w:type="gramStart"/>
+      <w:r>
+        <w:rPr>
+          <w:rFonts w:ascii="Times New Roman" w:hAnsi="Times New Roman" w:cs="Times New Roman"/>
+          <w:sz w:val="24"/>
+        </w:rPr>
+        <w:t>csv</w:t>
+      </w:r>
+      <w:proofErr w:type="spellEnd"/>
+      <w:r>
+        <w:rPr>
+          <w:rFonts w:ascii="Times New Roman" w:hAnsi="Times New Roman" w:cs="Times New Roman"/>
+          <w:sz w:val="24"/>
+        </w:rPr>
+        <w:t>(</w:t>
+      </w:r>
+      <w:proofErr w:type="gramEnd"/>
+      <w:r>
+        <w:rPr>
+          <w:rFonts w:ascii="Times New Roman" w:hAnsi="Times New Roman" w:cs="Times New Roman"/>
+          <w:sz w:val="24"/>
+        </w:rPr>
+        <w:t>) function in “pandas” and after looking at the data provided we realized that the files are actually csv files even though the extension was not csv. So, we reformatted the data files to be csv files and used “pandas” to read in the data – this trimmed down our code by around 20 lines.</w:t>
+      </w:r>
+      <w:r>
+        <w:rPr>
+          <w:rFonts w:ascii="Times New Roman" w:hAnsi="Times New Roman" w:cs="Times New Roman"/>
+          <w:sz w:val="24"/>
+        </w:rPr>
+        <w:t xml:space="preserve"> We also then used simple and well-</w:t>
+      </w:r>
+      <w:r>
+        <w:rPr>
+          <w:rFonts w:ascii="Times New Roman" w:hAnsi="Times New Roman" w:cs="Times New Roman"/>
+          <w:sz w:val="24"/>
+        </w:rPr>
+        <w:t xml:space="preserve">known </w:t>
+      </w:r>
+      <w:r>
+        <w:rPr>
+          <w:rFonts w:ascii="Times New Roman" w:hAnsi="Times New Roman" w:cs="Times New Roman"/>
+          <w:sz w:val="24"/>
+        </w:rPr>
+        <w:t>Python methods</w:t>
+      </w:r>
+      <w:r>
+        <w:rPr>
+          <w:rFonts w:ascii="Times New Roman" w:hAnsi="Times New Roman" w:cs="Times New Roman"/>
+          <w:sz w:val="24"/>
+        </w:rPr>
+        <w:t xml:space="preserve"> of removing and replacing data in lists </w:t>
+      </w:r>
+      <w:r>
+        <w:rPr>
+          <w:rFonts w:ascii="Times New Roman" w:hAnsi="Times New Roman" w:cs="Times New Roman"/>
+          <w:sz w:val="24"/>
+        </w:rPr>
+        <w:t>to remove the attributes we don’t need, and to change our income attribute to be binary to simplify the classification process</w:t>
+      </w:r>
+      <w:r>
+        <w:rPr>
+          <w:rFonts w:ascii="Times New Roman" w:hAnsi="Times New Roman" w:cs="Times New Roman"/>
+          <w:sz w:val="24"/>
+        </w:rPr>
+        <w:t>.</w:t>
+      </w:r>
+    </w:p>
+    <w:p>
+      <w:pPr>
+        <w:rPr>
+          <w:rFonts w:ascii="Times New Roman" w:hAnsi="Times New Roman" w:cs="Times New Roman"/>
+          <w:sz w:val="24"/>
+        </w:rPr>
+      </w:pPr>
+      <w:r>
+        <w:rPr>
+          <w:rFonts w:ascii="Times New Roman" w:hAnsi="Times New Roman" w:cs="Times New Roman"/>
+          <w:b/>
+          <w:sz w:val="28"/>
+        </w:rPr>
+        <w:t xml:space="preserve">Data </w:t>
+      </w:r>
+      <w:r>
+        <w:rPr>
+          <w:rFonts w:ascii="Times New Roman" w:hAnsi="Times New Roman" w:cs="Times New Roman"/>
+          <w:b/>
+          <w:sz w:val="28"/>
+        </w:rPr>
+        <w:t>Preparation</w:t>
+      </w:r>
+      <w:r>
+        <w:rPr>
+          <w:rFonts w:ascii="Times New Roman" w:hAnsi="Times New Roman" w:cs="Times New Roman"/>
+          <w:b/>
+          <w:sz w:val="28"/>
+        </w:rPr>
+        <w:t>:</w:t>
+      </w:r>
+    </w:p>
+    <w:p>
+      <w:pPr>
+        <w:rPr>
+          <w:rFonts w:ascii="Times New Roman" w:hAnsi="Times New Roman" w:cs="Times New Roman"/>
+          <w:sz w:val="24"/>
+        </w:rPr>
+      </w:pPr>
+      <w:r>
+        <w:rPr>
+          <w:rFonts w:ascii="Times New Roman" w:hAnsi="Times New Roman" w:cs="Times New Roman"/>
+          <w:sz w:val="24"/>
+        </w:rPr>
+        <w:tab/>
+        <w:t>In our first iteration of the project that was discussed in the previous section, we did not make it very far into this section. We attempted to encode the data, but had complications because we found encoders that would encode string data, however it ran into problems with continuous data. For a while we were stuck and this and even attempted to make our own encoder, but then we found that “pandas” had a built-in encoder that had the same functionality that we were attempting to create. Therefore, we elected to scrap the work we had previously done in exchange for a tried-and-tested function that would be guaranteed to work with our classifiers.</w:t>
+      </w:r>
+    </w:p>
+    <w:p>
+      <w:pPr>
+        <w:rPr>
+          <w:rFonts w:ascii="Times New Roman" w:hAnsi="Times New Roman" w:cs="Times New Roman"/>
+          <w:sz w:val="24"/>
+        </w:rPr>
+      </w:pPr>
+      <w:r>
+        <w:rPr>
+          <w:rFonts w:ascii="Times New Roman" w:hAnsi="Times New Roman" w:cs="Times New Roman"/>
+          <w:sz w:val="24"/>
+        </w:rPr>
+        <w:tab/>
+        <w:t xml:space="preserve">After making the change to our updated version, the data preparation stage became quite simple and frankly much less confusing code to read. It simply removes the income field from the data set and turns it instead to labels – since we are classifying based on this field it is important that we are not allowing the value to be used in the classification steps. Then, we used the </w:t>
+      </w:r>
+      <w:proofErr w:type="spellStart"/>
+      <w:r>
+        <w:rPr>
+          <w:rFonts w:ascii="Times New Roman" w:hAnsi="Times New Roman" w:cs="Times New Roman"/>
+          <w:sz w:val="24"/>
+        </w:rPr>
+        <w:t>get_</w:t>
+      </w:r>
+      <w:proofErr w:type="gramStart"/>
+      <w:r>
+        <w:rPr>
+          <w:rFonts w:ascii="Times New Roman" w:hAnsi="Times New Roman" w:cs="Times New Roman"/>
+          <w:sz w:val="24"/>
+        </w:rPr>
+        <w:t>dummies</w:t>
+      </w:r>
+      <w:proofErr w:type="spellEnd"/>
+      <w:r>
+        <w:rPr>
+          <w:rFonts w:ascii="Times New Roman" w:hAnsi="Times New Roman" w:cs="Times New Roman"/>
+          <w:sz w:val="24"/>
+        </w:rPr>
+        <w:t>(</w:t>
+      </w:r>
+      <w:proofErr w:type="gramEnd"/>
+      <w:r>
+        <w:rPr>
+          <w:rFonts w:ascii="Times New Roman" w:hAnsi="Times New Roman" w:cs="Times New Roman"/>
+          <w:sz w:val="24"/>
+        </w:rPr>
+        <w:t>) function from “pandas” to encode all of our data so that it is in a form the classifiers will accept.</w:t>
+      </w:r>
+      <w:r>
+        <w:rPr>
+          <w:rFonts w:ascii="Times New Roman" w:hAnsi="Times New Roman" w:cs="Times New Roman"/>
+          <w:sz w:val="24"/>
+        </w:rPr>
+        <w:t xml:space="preserve"> Then we updated a slight error that occurred in the encoding to fix the value (this took us quite a while to realize and had been throwing off our results until we </w:t>
+      </w:r>
+      <w:r>
+        <w:rPr>
+          <w:rFonts w:ascii="Times New Roman" w:hAnsi="Times New Roman" w:cs="Times New Roman"/>
+          <w:sz w:val="24"/>
+        </w:rPr>
+        <w:lastRenderedPageBreak/>
+        <w:t>understood the issue). Finally, we ensured the data in both sets was in the correct order, because if it wasn’t then we would get incorrect results.</w:t>
+      </w:r>
+    </w:p>
+    <w:p>
+      <w:pPr>
+        <w:rPr>
+          <w:rFonts w:ascii="Times New Roman" w:hAnsi="Times New Roman" w:cs="Times New Roman"/>
+          <w:sz w:val="24"/>
+        </w:rPr>
+      </w:pPr>
+      <w:r>
+        <w:rPr>
+          <w:rFonts w:ascii="Times New Roman" w:hAnsi="Times New Roman" w:cs="Times New Roman"/>
+          <w:b/>
+          <w:sz w:val="28"/>
+        </w:rPr>
+        <w:t>Classification:</w:t>
+      </w:r>
+    </w:p>
+    <w:p>
+      <w:pPr>
+        <w:rPr>
+          <w:rFonts w:ascii="Times New Roman" w:hAnsi="Times New Roman" w:cs="Times New Roman"/>
+          <w:sz w:val="24"/>
+        </w:rPr>
+      </w:pPr>
+      <w:r>
+        <w:rPr>
+          <w:rFonts w:ascii="Times New Roman" w:hAnsi="Times New Roman" w:cs="Times New Roman"/>
+          <w:sz w:val="24"/>
+        </w:rPr>
+        <w:tab/>
+        <w:t xml:space="preserve">We used a number of different classifiers to classify our data in an attempt to get the best possible classification that we could. We stuck to classifiers that were discussed directly in the class slides on classification, therefore we had a bounded scope to stick to that we would be </w:t>
+      </w:r>
+      <w:r>
+        <w:rPr>
+          <w:rFonts w:ascii="Times New Roman" w:hAnsi="Times New Roman" w:cs="Times New Roman"/>
+          <w:sz w:val="24"/>
+        </w:rPr>
+        <w:t xml:space="preserve">worked towards. We used </w:t>
+      </w:r>
+      <w:proofErr w:type="spellStart"/>
+      <w:r>
+        <w:rPr>
+          <w:rFonts w:ascii="Times New Roman" w:hAnsi="Times New Roman" w:cs="Times New Roman"/>
+          <w:sz w:val="24"/>
+        </w:rPr>
+        <w:t>scikit</w:t>
+      </w:r>
+      <w:proofErr w:type="spellEnd"/>
+      <w:r>
+        <w:rPr>
+          <w:rFonts w:ascii="Times New Roman" w:hAnsi="Times New Roman" w:cs="Times New Roman"/>
+          <w:sz w:val="24"/>
+        </w:rPr>
+        <w:t>-learn for all of the classifiers</w:t>
+      </w:r>
+      <w:r>
+        <w:rPr>
+          <w:rFonts w:ascii="Times New Roman" w:hAnsi="Times New Roman" w:cs="Times New Roman"/>
+          <w:sz w:val="24"/>
+        </w:rPr>
+        <w:t xml:space="preserve">, and the code for each is quite standardized – we create an object for the classifier, fit the training data and labels to the classifier, and then use the </w:t>
+      </w:r>
+      <w:proofErr w:type="spellStart"/>
+      <w:r>
+        <w:rPr>
+          <w:rFonts w:ascii="Times New Roman" w:hAnsi="Times New Roman" w:cs="Times New Roman"/>
+          <w:sz w:val="24"/>
+        </w:rPr>
+        <w:t>sklearn</w:t>
+      </w:r>
+      <w:proofErr w:type="spellEnd"/>
+      <w:r>
+        <w:rPr>
+          <w:rFonts w:ascii="Times New Roman" w:hAnsi="Times New Roman" w:cs="Times New Roman"/>
+          <w:sz w:val="24"/>
+        </w:rPr>
+        <w:t xml:space="preserve"> </w:t>
+      </w:r>
+      <w:proofErr w:type="spellStart"/>
+      <w:r>
+        <w:rPr>
+          <w:rFonts w:ascii="Times New Roman" w:hAnsi="Times New Roman" w:cs="Times New Roman"/>
+          <w:sz w:val="24"/>
+        </w:rPr>
+        <w:t>mean_absolute_</w:t>
+      </w:r>
+      <w:proofErr w:type="gramStart"/>
+      <w:r>
+        <w:rPr>
+          <w:rFonts w:ascii="Times New Roman" w:hAnsi="Times New Roman" w:cs="Times New Roman"/>
+          <w:sz w:val="24"/>
+        </w:rPr>
+        <w:t>error</w:t>
+      </w:r>
+      <w:proofErr w:type="spellEnd"/>
+      <w:r>
+        <w:rPr>
+          <w:rFonts w:ascii="Times New Roman" w:hAnsi="Times New Roman" w:cs="Times New Roman"/>
+          <w:sz w:val="24"/>
+        </w:rPr>
+        <w:t>(</w:t>
+      </w:r>
+      <w:proofErr w:type="gramEnd"/>
+      <w:r>
+        <w:rPr>
+          <w:rFonts w:ascii="Times New Roman" w:hAnsi="Times New Roman" w:cs="Times New Roman"/>
+          <w:sz w:val="24"/>
+        </w:rPr>
+        <w:t xml:space="preserve">) to determine the absolute error between the expected labels of the test data and the generated labels created by the </w:t>
+      </w:r>
+      <w:proofErr w:type="spellStart"/>
+      <w:r>
+        <w:rPr>
+          <w:rFonts w:ascii="Times New Roman" w:hAnsi="Times New Roman" w:cs="Times New Roman"/>
+          <w:sz w:val="24"/>
+        </w:rPr>
+        <w:t>classifier.predict</w:t>
+      </w:r>
+      <w:proofErr w:type="spellEnd"/>
+      <w:r>
+        <w:rPr>
+          <w:rFonts w:ascii="Times New Roman" w:hAnsi="Times New Roman" w:cs="Times New Roman"/>
+          <w:sz w:val="24"/>
+        </w:rPr>
+        <w:t>() function.</w:t>
+      </w:r>
+    </w:p>
+    <w:p>
+      <w:pPr>
+        <w:rPr>
+          <w:rFonts w:ascii="Times New Roman" w:hAnsi="Times New Roman" w:cs="Times New Roman"/>
+          <w:b/>
+          <w:i/>
+          <w:sz w:val="24"/>
+        </w:rPr>
+      </w:pPr>
+      <w:r>
+        <w:rPr>
+          <w:rFonts w:ascii="Times New Roman" w:hAnsi="Times New Roman" w:cs="Times New Roman"/>
+          <w:b/>
+          <w:i/>
+          <w:sz w:val="24"/>
+        </w:rPr>
+        <w:t>Decision</w:t>
+      </w:r>
+      <w:r>
+        <w:rPr>
+          <w:rFonts w:ascii="Times New Roman" w:hAnsi="Times New Roman" w:cs="Times New Roman"/>
+          <w:b/>
+          <w:i/>
+          <w:sz w:val="24"/>
+        </w:rPr>
+        <w:t xml:space="preserve"> </w:t>
+      </w:r>
+      <w:r>
+        <w:rPr>
+          <w:rFonts w:ascii="Times New Roman" w:hAnsi="Times New Roman" w:cs="Times New Roman"/>
+          <w:b/>
+          <w:i/>
+          <w:sz w:val="24"/>
+        </w:rPr>
+        <w:t>Tree Classifier</w:t>
+      </w:r>
+    </w:p>
+    <w:p>
+      <w:pPr>
+        <w:rPr>
+          <w:rFonts w:ascii="Times New Roman" w:hAnsi="Times New Roman" w:cs="Times New Roman"/>
+          <w:sz w:val="24"/>
+        </w:rPr>
+      </w:pPr>
+      <w:r>
+        <w:rPr>
+          <w:rFonts w:ascii="Times New Roman" w:hAnsi="Times New Roman" w:cs="Times New Roman"/>
+          <w:sz w:val="24"/>
+        </w:rPr>
+        <w:t xml:space="preserve">This classifier was implemented quite simply by using </w:t>
+      </w:r>
+      <w:proofErr w:type="spellStart"/>
+      <w:r>
+        <w:rPr>
+          <w:rFonts w:ascii="Times New Roman" w:hAnsi="Times New Roman" w:cs="Times New Roman"/>
+          <w:sz w:val="24"/>
+        </w:rPr>
+        <w:t>scikit-learn’s</w:t>
+      </w:r>
+      <w:proofErr w:type="spellEnd"/>
+      <w:r>
+        <w:rPr>
+          <w:rFonts w:ascii="Times New Roman" w:hAnsi="Times New Roman" w:cs="Times New Roman"/>
+          <w:sz w:val="24"/>
+        </w:rPr>
+        <w:t xml:space="preserve"> </w:t>
+      </w:r>
+      <w:proofErr w:type="spellStart"/>
+      <w:r>
+        <w:rPr>
+          <w:rFonts w:ascii="Times New Roman" w:hAnsi="Times New Roman" w:cs="Times New Roman"/>
+          <w:sz w:val="24"/>
+        </w:rPr>
+        <w:t>DecisionTreeClasifier</w:t>
+      </w:r>
+      <w:proofErr w:type="spellEnd"/>
+      <w:r>
+        <w:rPr>
+          <w:rFonts w:ascii="Times New Roman" w:hAnsi="Times New Roman" w:cs="Times New Roman"/>
+          <w:sz w:val="24"/>
+        </w:rPr>
+        <w:t xml:space="preserve">, and using the entropy version. We </w:t>
+      </w:r>
+      <w:r>
+        <w:rPr>
+          <w:rFonts w:ascii="Times New Roman" w:hAnsi="Times New Roman" w:cs="Times New Roman"/>
+          <w:sz w:val="24"/>
+        </w:rPr>
+        <w:t>then simply followed the steps laid out above and got our result.</w:t>
+      </w:r>
+    </w:p>
+    <w:p>
+      <w:pPr>
+        <w:rPr>
+          <w:rFonts w:ascii="Times New Roman" w:hAnsi="Times New Roman" w:cs="Times New Roman"/>
+          <w:i/>
+          <w:sz w:val="24"/>
+        </w:rPr>
+      </w:pPr>
+      <w:r>
+        <w:rPr>
+          <w:rFonts w:ascii="Times New Roman" w:hAnsi="Times New Roman" w:cs="Times New Roman"/>
+          <w:b/>
+          <w:i/>
+          <w:sz w:val="24"/>
+        </w:rPr>
+        <w:t>Naïve Bayes Classifier</w:t>
+      </w:r>
+    </w:p>
+    <w:p>
+      <w:pPr>
+        <w:rPr>
+          <w:rFonts w:ascii="Times New Roman" w:hAnsi="Times New Roman" w:cs="Times New Roman"/>
+          <w:sz w:val="24"/>
+        </w:rPr>
+      </w:pPr>
+      <w:r>
+        <w:rPr>
+          <w:rFonts w:ascii="Times New Roman" w:hAnsi="Times New Roman" w:cs="Times New Roman"/>
+          <w:sz w:val="24"/>
+        </w:rPr>
+        <w:t xml:space="preserve">This classifier took a bit more work to get functional. We began doing it the standardized way, and found that they error was quite high. So, we decided to perform undersampling on the dataset </w:t>
+      </w:r>
+      <w:r>
+        <w:rPr>
+          <w:rFonts w:ascii="Times New Roman" w:hAnsi="Times New Roman" w:cs="Times New Roman"/>
+          <w:sz w:val="24"/>
+        </w:rPr>
+        <w:t xml:space="preserve">as well, </w:t>
+      </w:r>
+      <w:r>
+        <w:rPr>
+          <w:rFonts w:ascii="Times New Roman" w:hAnsi="Times New Roman" w:cs="Times New Roman"/>
+          <w:sz w:val="24"/>
+        </w:rPr>
+        <w:t xml:space="preserve">for this classifier only, since there is a 75%-25% split of the data. This classifier is the only one where the split had any sort of impact, so we only used undersampling for this one. After using </w:t>
+      </w:r>
+      <w:proofErr w:type="spellStart"/>
+      <w:r>
+        <w:rPr>
+          <w:rFonts w:ascii="Times New Roman" w:hAnsi="Times New Roman" w:cs="Times New Roman"/>
+          <w:sz w:val="24"/>
+        </w:rPr>
+        <w:t>imblearn’s</w:t>
+      </w:r>
+      <w:proofErr w:type="spellEnd"/>
+      <w:r>
+        <w:rPr>
+          <w:rFonts w:ascii="Times New Roman" w:hAnsi="Times New Roman" w:cs="Times New Roman"/>
+          <w:sz w:val="24"/>
+        </w:rPr>
+        <w:t xml:space="preserve"> </w:t>
+      </w:r>
+      <w:proofErr w:type="spellStart"/>
+      <w:r>
+        <w:rPr>
+          <w:rFonts w:ascii="Times New Roman" w:hAnsi="Times New Roman" w:cs="Times New Roman"/>
+          <w:sz w:val="24"/>
+        </w:rPr>
+        <w:t>RandomUnderSampler</w:t>
+      </w:r>
+      <w:proofErr w:type="spellEnd"/>
+      <w:r>
+        <w:rPr>
+          <w:rFonts w:ascii="Times New Roman" w:hAnsi="Times New Roman" w:cs="Times New Roman"/>
+          <w:sz w:val="24"/>
+        </w:rPr>
+        <w:t>, we managed to get our results to a slightly better accuracy.</w:t>
+      </w:r>
+    </w:p>
+    <w:p>
+      <w:pPr>
+        <w:rPr>
+          <w:rFonts w:ascii="Times New Roman" w:hAnsi="Times New Roman" w:cs="Times New Roman"/>
+          <w:i/>
+          <w:sz w:val="24"/>
+        </w:rPr>
+      </w:pPr>
+      <w:r>
+        <w:rPr>
+          <w:rFonts w:ascii="Times New Roman" w:hAnsi="Times New Roman" w:cs="Times New Roman"/>
+          <w:b/>
+          <w:i/>
+          <w:sz w:val="24"/>
+        </w:rPr>
+        <w:t>K-Nearest Neighbors Classifier</w:t>
+      </w:r>
+    </w:p>
+    <w:p>
+      <w:pPr>
+        <w:rPr>
+          <w:rFonts w:ascii="Times New Roman" w:hAnsi="Times New Roman" w:cs="Times New Roman"/>
+          <w:sz w:val="24"/>
+        </w:rPr>
+      </w:pPr>
+      <w:r>
+        <w:rPr>
+          <w:rFonts w:ascii="Times New Roman" w:hAnsi="Times New Roman" w:cs="Times New Roman"/>
+          <w:sz w:val="24"/>
+        </w:rPr>
+        <w:t>We actually performed this classifier in three different ways. The code is simple and follows the standardized way discussed above. However, we performed the classification three times, each with a different value for k. We used k = 1, k = 3, and k = 5 respectively.</w:t>
+      </w:r>
+    </w:p>
+    <w:p>
+      <w:pPr>
+        <w:rPr>
+          <w:rFonts w:ascii="Times New Roman" w:hAnsi="Times New Roman" w:cs="Times New Roman"/>
+          <w:i/>
+          <w:sz w:val="24"/>
+        </w:rPr>
+      </w:pPr>
+      <w:r>
+        <w:rPr>
+          <w:rFonts w:ascii="Times New Roman" w:hAnsi="Times New Roman" w:cs="Times New Roman"/>
+          <w:b/>
+          <w:i/>
+          <w:sz w:val="24"/>
+        </w:rPr>
+        <w:t>Support Vector Machine</w:t>
+      </w:r>
+    </w:p>
+    <w:p>
+      <w:pPr>
+        <w:rPr>
+          <w:rFonts w:ascii="Times New Roman" w:hAnsi="Times New Roman" w:cs="Times New Roman"/>
+          <w:sz w:val="24"/>
+        </w:rPr>
+      </w:pPr>
+      <w:r>
+        <w:rPr>
+          <w:rFonts w:ascii="Times New Roman" w:hAnsi="Times New Roman" w:cs="Times New Roman"/>
+          <w:sz w:val="24"/>
+        </w:rPr>
+        <w:t>This classifier was simply and followed the standardized method described above.</w:t>
+      </w:r>
+    </w:p>
+    <w:p>
+      <w:pPr>
+        <w:rPr>
+          <w:rFonts w:ascii="Times New Roman" w:hAnsi="Times New Roman" w:cs="Times New Roman"/>
+          <w:sz w:val="24"/>
+        </w:rPr>
+      </w:pPr>
+    </w:p>
+    <w:p>
+      <w:pPr>
+        <w:rPr>
+          <w:rFonts w:ascii="Times New Roman" w:hAnsi="Times New Roman" w:cs="Times New Roman"/>
+          <w:sz w:val="24"/>
+        </w:rPr>
+      </w:pPr>
+      <w:r>
+        <w:rPr>
+          <w:rFonts w:ascii="Times New Roman" w:hAnsi="Times New Roman" w:cs="Times New Roman"/>
+          <w:sz w:val="24"/>
+        </w:rPr>
+        <w:tab/>
+        <w:t xml:space="preserve">In addition to the steps that we took to achieve our classifications, we had wanted to perform some sort of cross-validation. However, </w:t>
+      </w:r>
+      <w:r>
+        <w:rPr>
+          <w:rFonts w:ascii="Times New Roman" w:hAnsi="Times New Roman" w:cs="Times New Roman"/>
+          <w:sz w:val="24"/>
+        </w:rPr>
+        <w:t>due to</w:t>
+      </w:r>
+      <w:r>
+        <w:rPr>
+          <w:rFonts w:ascii="Times New Roman" w:hAnsi="Times New Roman" w:cs="Times New Roman"/>
+          <w:sz w:val="24"/>
+        </w:rPr>
+        <w:t xml:space="preserve"> our data processing and the form of data that we had, we were unable to get it working. Though, because of how we implemented the labels in our system we had a form of accuracy checking by comparing against the labels that we knew were correct</w:t>
+      </w:r>
+      <w:r>
+        <w:rPr>
+          <w:rFonts w:ascii="Times New Roman" w:hAnsi="Times New Roman" w:cs="Times New Roman"/>
+          <w:sz w:val="24"/>
+        </w:rPr>
+        <w:t>, and therefore we feel that it is okay that we don’t have cross-validation.</w:t>
+      </w:r>
+    </w:p>
+    <w:p>
+      <w:pPr>
+        <w:rPr>
+          <w:rFonts w:ascii="Times New Roman" w:hAnsi="Times New Roman" w:cs="Times New Roman"/>
+          <w:sz w:val="24"/>
+        </w:rPr>
+      </w:pPr>
+      <w:r>
+        <w:rPr>
+          <w:rFonts w:ascii="Times New Roman" w:hAnsi="Times New Roman" w:cs="Times New Roman"/>
+          <w:b/>
+          <w:sz w:val="32"/>
+          <w:u w:val="single"/>
+        </w:rPr>
+        <w:t>Results:</w:t>
+      </w:r>
+    </w:p>
+    <w:p>
+      <w:pPr>
+        <w:rPr>
+          <w:rFonts w:ascii="Times New Roman" w:hAnsi="Times New Roman" w:cs="Times New Roman"/>
+          <w:sz w:val="24"/>
+        </w:rPr>
+      </w:pPr>
+      <w:r>
+        <w:rPr>
+          <w:rFonts w:ascii="Times New Roman" w:hAnsi="Times New Roman" w:cs="Times New Roman"/>
+          <w:sz w:val="24"/>
+        </w:rPr>
+        <w:lastRenderedPageBreak/>
+        <w:tab/>
+        <w:t>Since we used a number of different classifiers in order to get the best accuracy we therefore had a different result for each one.</w:t>
+      </w:r>
+      <w:bookmarkStart w:id="0" w:name="_GoBack"/>
+      <w:bookmarkEnd w:id="0"/>
     </w:p>
     <w:sectPr>
       <w:headerReference w:type="default" r:id="rId7"/>

</xml_diff>

<commit_message>
fuck this shit im out, mhmmm
</commit_message>
<xml_diff>
--- a/report/final_report_meeks_pfeifle.docx
+++ b/report/final_report_meeks_pfeifle.docx
@@ -6,14 +6,6 @@
       <w:pPr>
         <w:rPr>
           <w:rFonts w:ascii="Times New Roman" w:hAnsi="Times New Roman" w:cs="Times New Roman"/>
-          <w:sz w:val="24"/>
-        </w:rPr>
-      </w:pPr>
-    </w:p>
-    <w:p>
-      <w:pPr>
-        <w:rPr>
-          <w:rFonts w:ascii="Times New Roman" w:hAnsi="Times New Roman" w:cs="Times New Roman"/>
           <w:b/>
           <w:sz w:val="32"/>
           <w:u w:val="single"/>
@@ -44,7 +36,7 @@
         </w:rPr>
         <w:t>Our project is based on the “Adult Data Set” from the UCI Machine Learning Repository (</w:t>
       </w:r>
-      <w:hyperlink r:id="rId6" w:history="1">
+      <w:hyperlink r:id="rId7" w:history="1">
         <w:r>
           <w:rPr>
             <w:rStyle w:val="Hyperlink"/>
@@ -126,14 +118,42 @@
           <w:rFonts w:ascii="Times New Roman" w:hAnsi="Times New Roman" w:cs="Times New Roman"/>
           <w:sz w:val="24"/>
         </w:rPr>
-        <w:t xml:space="preserve"> This dataset has 48842 instances, each instance as 14 (15 if you include the income) attributes, and there are missing values in some of the instances.</w:t>
-      </w:r>
-      <w:r>
-        <w:rPr>
-          <w:rFonts w:ascii="Times New Roman" w:hAnsi="Times New Roman" w:cs="Times New Roman"/>
-          <w:sz w:val="24"/>
-        </w:rPr>
-        <w:t xml:space="preserve"> The data is broken down into two data files – “</w:t>
+        <w:t xml:space="preserve"> This dataset has 48842 instances, each instance </w:t>
+      </w:r>
+      <w:r>
+        <w:rPr>
+          <w:rFonts w:ascii="Times New Roman" w:hAnsi="Times New Roman" w:cs="Times New Roman"/>
+          <w:sz w:val="24"/>
+        </w:rPr>
+        <w:t>h</w:t>
+      </w:r>
+      <w:r>
+        <w:rPr>
+          <w:rFonts w:ascii="Times New Roman" w:hAnsi="Times New Roman" w:cs="Times New Roman"/>
+          <w:sz w:val="24"/>
+        </w:rPr>
+        <w:t>as 14 (15 if you include the income) attributes, and there are missing values in some of the instances.</w:t>
+      </w:r>
+      <w:r>
+        <w:rPr>
+          <w:rFonts w:ascii="Times New Roman" w:hAnsi="Times New Roman" w:cs="Times New Roman"/>
+          <w:sz w:val="24"/>
+        </w:rPr>
+        <w:t xml:space="preserve"> </w:t>
+      </w:r>
+      <w:r>
+        <w:rPr>
+          <w:rFonts w:ascii="Times New Roman" w:hAnsi="Times New Roman" w:cs="Times New Roman"/>
+          <w:sz w:val="24"/>
+        </w:rPr>
+        <w:t xml:space="preserve">The dataset is also imbalanced, and has about a 75%-25% split across the two categories. </w:t>
+      </w:r>
+      <w:r>
+        <w:rPr>
+          <w:rFonts w:ascii="Times New Roman" w:hAnsi="Times New Roman" w:cs="Times New Roman"/>
+          <w:sz w:val="24"/>
+        </w:rPr>
+        <w:t>The data is broken down into two data files – “</w:t>
       </w:r>
       <w:proofErr w:type="spellStart"/>
       <w:r>
@@ -724,7 +744,23 @@
                 <w:sz w:val="24"/>
                 <w:szCs w:val="24"/>
               </w:rPr>
-              <w:t>martial-status</w:t>
+              <w:t>mar</w:t>
+            </w:r>
+            <w:r>
+              <w:rPr>
+                <w:rFonts w:ascii="Times New Roman" w:hAnsi="Times New Roman" w:cs="Times New Roman"/>
+                <w:sz w:val="24"/>
+                <w:szCs w:val="24"/>
+              </w:rPr>
+              <w:t>i</w:t>
+            </w:r>
+            <w:r>
+              <w:rPr>
+                <w:rFonts w:ascii="Times New Roman" w:hAnsi="Times New Roman" w:cs="Times New Roman"/>
+                <w:sz w:val="24"/>
+                <w:szCs w:val="24"/>
+              </w:rPr>
+              <w:t>tal-status</w:t>
             </w:r>
           </w:p>
         </w:tc>
@@ -746,7 +782,23 @@
                 <w:sz w:val="24"/>
                 <w:szCs w:val="24"/>
               </w:rPr>
-              <w:t>The person’s martial-status</w:t>
+              <w:t>The person’s mar</w:t>
+            </w:r>
+            <w:r>
+              <w:rPr>
+                <w:rFonts w:ascii="Times New Roman" w:hAnsi="Times New Roman" w:cs="Times New Roman"/>
+                <w:sz w:val="24"/>
+                <w:szCs w:val="24"/>
+              </w:rPr>
+              <w:t>i</w:t>
+            </w:r>
+            <w:r>
+              <w:rPr>
+                <w:rFonts w:ascii="Times New Roman" w:hAnsi="Times New Roman" w:cs="Times New Roman"/>
+                <w:sz w:val="24"/>
+                <w:szCs w:val="24"/>
+              </w:rPr>
+              <w:t>tal-status</w:t>
             </w:r>
           </w:p>
         </w:tc>
@@ -1498,7 +1550,21 @@
           <w:sz w:val="24"/>
         </w:rPr>
         <w:tab/>
-        <w:t>As you can see, each entry in this dataset as a very large number of potential attributes that it can contain and as a result some of the data is either not useful to us for the purposes of classification, or it is a bit redundant.</w:t>
+        <w:t xml:space="preserve">As you can see, each entry in this dataset </w:t>
+      </w:r>
+      <w:r>
+        <w:rPr>
+          <w:rFonts w:ascii="Times New Roman" w:hAnsi="Times New Roman" w:cs="Times New Roman"/>
+          <w:sz w:val="24"/>
+        </w:rPr>
+        <w:t>h</w:t>
+      </w:r>
+      <w:r>
+        <w:rPr>
+          <w:rFonts w:ascii="Times New Roman" w:hAnsi="Times New Roman" w:cs="Times New Roman"/>
+          <w:sz w:val="24"/>
+        </w:rPr>
+        <w:t>as a very large number of potential attributes that it can contain and as a result some of the data is either not useful to us for the purposes of classification, or it is a bit redundant.</w:t>
       </w:r>
       <w:r>
         <w:rPr>
@@ -1535,7 +1601,35 @@
           <w:rFonts w:ascii="Times New Roman" w:hAnsi="Times New Roman" w:cs="Times New Roman"/>
           <w:sz w:val="24"/>
         </w:rPr>
-        <w:t>. It give no information in regard to classifying an instances annual income. Additionally, the “education” attribute is of little use to us as well – it contains a complicated number of string attributes that is better represented by the “education-num” attribute. The “education-num” attribute condenses all of that information down into an integer to represent the number of years of education. With this in mind, during our implementation, we remove these two attributes from our data during the pre-processing phase.</w:t>
+        <w:t>. It give</w:t>
+      </w:r>
+      <w:r>
+        <w:rPr>
+          <w:rFonts w:ascii="Times New Roman" w:hAnsi="Times New Roman" w:cs="Times New Roman"/>
+          <w:sz w:val="24"/>
+        </w:rPr>
+        <w:t>s</w:t>
+      </w:r>
+      <w:r>
+        <w:rPr>
+          <w:rFonts w:ascii="Times New Roman" w:hAnsi="Times New Roman" w:cs="Times New Roman"/>
+          <w:sz w:val="24"/>
+        </w:rPr>
+        <w:t xml:space="preserve"> no information in regard to classifying an instance</w:t>
+      </w:r>
+      <w:r>
+        <w:rPr>
+          <w:rFonts w:ascii="Times New Roman" w:hAnsi="Times New Roman" w:cs="Times New Roman"/>
+          <w:sz w:val="24"/>
+        </w:rPr>
+        <w:t>’</w:t>
+      </w:r>
+      <w:r>
+        <w:rPr>
+          <w:rFonts w:ascii="Times New Roman" w:hAnsi="Times New Roman" w:cs="Times New Roman"/>
+          <w:sz w:val="24"/>
+        </w:rPr>
+        <w:t>s annual income. Additionally, the “education” attribute is of little use to us as well – it contains a complicated number of string attributes that is better represented by the “education-num” attribute. The “education-num” attribute condenses all of that information down into an integer to represent the number of years of education. With this in mind, during our implementation, we remove these two attributes from our data during the pre-processing phase.</w:t>
       </w:r>
     </w:p>
     <w:p>
@@ -1569,7 +1663,21 @@
           <w:sz w:val="24"/>
         </w:rPr>
         <w:tab/>
-        <w:t>Our method of implementing this classification is broken down into a number of steps: preprocessing, data preparation, classification. Each of these steps went through a number of iterations to get it to the state that it is currently in, and we believe that we have the best current state that we could achieve within the time-frame of the assignment.</w:t>
+        <w:t xml:space="preserve">Our method of implementing this classification is broken down into a number of steps: preprocessing, data preparation, </w:t>
+      </w:r>
+      <w:r>
+        <w:rPr>
+          <w:rFonts w:ascii="Times New Roman" w:hAnsi="Times New Roman" w:cs="Times New Roman"/>
+          <w:sz w:val="24"/>
+        </w:rPr>
+        <w:t xml:space="preserve">and </w:t>
+      </w:r>
+      <w:r>
+        <w:rPr>
+          <w:rFonts w:ascii="Times New Roman" w:hAnsi="Times New Roman" w:cs="Times New Roman"/>
+          <w:sz w:val="24"/>
+        </w:rPr>
+        <w:t>classification. Each of these steps went through a number of iterations to get it to the state that it is currently in, and we believe that we have the best current state that we could achieve within the time-frame of the assignment.</w:t>
       </w:r>
       <w:r>
         <w:rPr>
@@ -1909,7 +2017,21 @@
           <w:sz w:val="24"/>
         </w:rPr>
         <w:tab/>
-        <w:t>In our first iteration of the project that was discussed in the previous section, we did not make it very far into this section. We attempted to encode the data, but had complications because we found encoders that would encode string data, however it ran into problems with continuous data. For a while we were stuck and this and even attempted to make our own encoder, but then we found that “pandas” had a built-in encoder that had the same functionality that we were attempting to create. Therefore, we elected to scrap the work we had previously done in exchange for a tried-and-tested function that would be guaranteed to work with our classifiers.</w:t>
+        <w:t xml:space="preserve">In our first iteration of the project that was discussed in the previous section, we did not make it very far into this section. We attempted to encode the data, but had complications because we found encoders that would encode string data, however it ran into problems with continuous data. For a while we were stuck </w:t>
+      </w:r>
+      <w:r>
+        <w:rPr>
+          <w:rFonts w:ascii="Times New Roman" w:hAnsi="Times New Roman" w:cs="Times New Roman"/>
+          <w:sz w:val="24"/>
+        </w:rPr>
+        <w:t>on</w:t>
+      </w:r>
+      <w:r>
+        <w:rPr>
+          <w:rFonts w:ascii="Times New Roman" w:hAnsi="Times New Roman" w:cs="Times New Roman"/>
+          <w:sz w:val="24"/>
+        </w:rPr>
+        <w:t xml:space="preserve"> this and even attempted to make our own encoder, but then we found that “pandas” had a built-in encoder that had the same functionality that we were attempting to create. Therefore, we elected to scrap the work we had previously done in exchange for a tried-and-tested function that would be guaranteed to work with our classifiers.</w:t>
       </w:r>
     </w:p>
     <w:p>
@@ -1964,15 +2086,7 @@
           <w:rFonts w:ascii="Times New Roman" w:hAnsi="Times New Roman" w:cs="Times New Roman"/>
           <w:sz w:val="24"/>
         </w:rPr>
-        <w:t xml:space="preserve"> Then we updated a slight error that occurred in the encoding to fix the value (this took us quite a while to realize and had been throwing off our results until we </w:t>
-      </w:r>
-      <w:r>
-        <w:rPr>
-          <w:rFonts w:ascii="Times New Roman" w:hAnsi="Times New Roman" w:cs="Times New Roman"/>
-          <w:sz w:val="24"/>
-        </w:rPr>
-        <w:lastRenderedPageBreak/>
-        <w:t>understood the issue). Finally, we ensured the data in both sets was in the correct order, because if it wasn’t then we would get incorrect results.</w:t>
+        <w:t xml:space="preserve"> Then we updated a slight error that occurred in the encoding to fix the value (this took us quite a while to realize and had been throwing off our results until we understood the issue). Finally, we ensured the data in both sets was in the correct order, because if it wasn’t then we would get incorrect results.</w:t>
       </w:r>
     </w:p>
     <w:p>
@@ -1988,6 +2102,7 @@
           <w:b/>
           <w:sz w:val="28"/>
         </w:rPr>
+        <w:lastRenderedPageBreak/>
         <w:t>Classification:</w:t>
       </w:r>
     </w:p>
@@ -2011,7 +2126,21 @@
           <w:rFonts w:ascii="Times New Roman" w:hAnsi="Times New Roman" w:cs="Times New Roman"/>
           <w:sz w:val="24"/>
         </w:rPr>
-        <w:t xml:space="preserve">worked towards. We used </w:t>
+        <w:t>work</w:t>
+      </w:r>
+      <w:r>
+        <w:rPr>
+          <w:rFonts w:ascii="Times New Roman" w:hAnsi="Times New Roman" w:cs="Times New Roman"/>
+          <w:sz w:val="24"/>
+        </w:rPr>
+        <w:t>ing</w:t>
+      </w:r>
+      <w:r>
+        <w:rPr>
+          <w:rFonts w:ascii="Times New Roman" w:hAnsi="Times New Roman" w:cs="Times New Roman"/>
+          <w:sz w:val="24"/>
+        </w:rPr>
+        <w:t xml:space="preserve"> towards. We used </w:t>
       </w:r>
       <w:proofErr w:type="spellStart"/>
       <w:r>
@@ -2222,7 +2351,7 @@
           <w:rFonts w:ascii="Times New Roman" w:hAnsi="Times New Roman" w:cs="Times New Roman"/>
           <w:sz w:val="24"/>
         </w:rPr>
-        <w:t xml:space="preserve">This classifier took a bit more work to get functional. We began doing it the standardized way, and found that they error was quite high. So, we decided to perform undersampling on the dataset </w:t>
+        <w:t xml:space="preserve">This classifier took a bit more work to get functional. We began doing it the standardized way, and found that the error was quite high. So, we decided to perform undersampling on the dataset </w:t>
       </w:r>
       <w:r>
         <w:rPr>
@@ -2334,7 +2463,21 @@
           <w:rFonts w:ascii="Times New Roman" w:hAnsi="Times New Roman" w:cs="Times New Roman"/>
           <w:sz w:val="24"/>
         </w:rPr>
-        <w:t>This classifier was simply and followed the standardized method described above.</w:t>
+        <w:t>This classifier was simpl</w:t>
+      </w:r>
+      <w:r>
+        <w:rPr>
+          <w:rFonts w:ascii="Times New Roman" w:hAnsi="Times New Roman" w:cs="Times New Roman"/>
+          <w:sz w:val="24"/>
+        </w:rPr>
+        <w:t>e</w:t>
+      </w:r>
+      <w:r>
+        <w:rPr>
+          <w:rFonts w:ascii="Times New Roman" w:hAnsi="Times New Roman" w:cs="Times New Roman"/>
+          <w:sz w:val="24"/>
+        </w:rPr>
+        <w:t xml:space="preserve"> and followed the standardized method described above.</w:t>
       </w:r>
     </w:p>
     <w:p>
@@ -2384,18 +2527,20 @@
     </w:p>
     <w:p>
       <w:pPr>
-        <w:rPr>
-          <w:rFonts w:ascii="Times New Roman" w:hAnsi="Times New Roman" w:cs="Times New Roman"/>
-          <w:sz w:val="24"/>
-        </w:rPr>
-      </w:pPr>
-      <w:r>
         <w:rPr>
           <w:rFonts w:ascii="Times New Roman" w:hAnsi="Times New Roman" w:cs="Times New Roman"/>
           <w:b/>
           <w:sz w:val="32"/>
           <w:u w:val="single"/>
         </w:rPr>
+      </w:pPr>
+      <w:r>
+        <w:rPr>
+          <w:rFonts w:ascii="Times New Roman" w:hAnsi="Times New Roman" w:cs="Times New Roman"/>
+          <w:b/>
+          <w:sz w:val="32"/>
+          <w:u w:val="single"/>
+        </w:rPr>
         <w:t>Results:</w:t>
       </w:r>
     </w:p>
@@ -2411,15 +2556,967 @@
           <w:rFonts w:ascii="Times New Roman" w:hAnsi="Times New Roman" w:cs="Times New Roman"/>
           <w:sz w:val="24"/>
         </w:rPr>
-        <w:lastRenderedPageBreak/>
         <w:tab/>
         <w:t>Since we used a number of different classifiers in order to get the best accuracy we therefore had a different result for each one.</w:t>
       </w:r>
+      <w:r>
+        <w:rPr>
+          <w:rFonts w:ascii="Times New Roman" w:hAnsi="Times New Roman" w:cs="Times New Roman"/>
+          <w:sz w:val="24"/>
+        </w:rPr>
+        <w:t xml:space="preserve"> The one with the best accuracy, support vector machine, is the value used for all of our interpretation of the dataset.</w:t>
+      </w:r>
+    </w:p>
+    <w:p>
+      <w:pPr>
+        <w:rPr>
+          <w:rFonts w:ascii="Times New Roman" w:hAnsi="Times New Roman" w:cs="Times New Roman"/>
+          <w:sz w:val="24"/>
+        </w:rPr>
+      </w:pPr>
+      <w:r>
+        <w:rPr>
+          <w:rFonts w:ascii="Times New Roman" w:hAnsi="Times New Roman" w:cs="Times New Roman"/>
+          <w:b/>
+          <w:i/>
+          <w:sz w:val="24"/>
+        </w:rPr>
+        <w:lastRenderedPageBreak/>
+        <w:t>Decision Tree Classifier</w:t>
+      </w:r>
+      <w:r>
+        <w:rPr>
+          <w:rFonts w:ascii="Times New Roman" w:hAnsi="Times New Roman" w:cs="Times New Roman"/>
+          <w:b/>
+          <w:i/>
+          <w:sz w:val="24"/>
+        </w:rPr>
+        <w:t xml:space="preserve"> –</w:t>
+      </w:r>
+      <w:r>
+        <w:rPr>
+          <w:rFonts w:ascii="Times New Roman" w:hAnsi="Times New Roman" w:cs="Times New Roman"/>
+          <w:sz w:val="24"/>
+        </w:rPr>
+        <w:t xml:space="preserve"> A decent classifier that is mostly accurate.</w:t>
+      </w:r>
+    </w:p>
+    <w:p>
+      <w:pPr>
+        <w:pStyle w:val="ListParagraph"/>
+        <w:numPr>
+          <w:ilvl w:val="0"/>
+          <w:numId w:val="1"/>
+        </w:numPr>
+        <w:rPr>
+          <w:rFonts w:ascii="Times New Roman" w:hAnsi="Times New Roman" w:cs="Times New Roman"/>
+          <w:sz w:val="24"/>
+        </w:rPr>
+      </w:pPr>
+      <w:r>
+        <w:rPr>
+          <w:rFonts w:ascii="Times New Roman" w:hAnsi="Times New Roman" w:cs="Times New Roman"/>
+          <w:sz w:val="24"/>
+        </w:rPr>
+        <w:t>Mean Absolute Error: 0.13911921872120878</w:t>
+      </w:r>
+    </w:p>
+    <w:p>
+      <w:pPr>
+        <w:pStyle w:val="ListParagraph"/>
+        <w:numPr>
+          <w:ilvl w:val="0"/>
+          <w:numId w:val="1"/>
+        </w:numPr>
+        <w:rPr>
+          <w:rFonts w:ascii="Times New Roman" w:hAnsi="Times New Roman" w:cs="Times New Roman"/>
+          <w:sz w:val="24"/>
+        </w:rPr>
+      </w:pPr>
+      <w:r>
+        <w:rPr>
+          <w:rFonts w:ascii="Times New Roman" w:hAnsi="Times New Roman" w:cs="Times New Roman"/>
+          <w:sz w:val="24"/>
+        </w:rPr>
+        <w:t>Accuracy Score: 86%</w:t>
+      </w:r>
+    </w:p>
+    <w:p>
+      <w:pPr>
+        <w:rPr>
+          <w:rFonts w:ascii="Times New Roman" w:hAnsi="Times New Roman" w:cs="Times New Roman"/>
+          <w:sz w:val="24"/>
+        </w:rPr>
+      </w:pPr>
+      <w:r>
+        <w:rPr>
+          <w:rFonts w:ascii="Times New Roman" w:hAnsi="Times New Roman" w:cs="Times New Roman"/>
+          <w:b/>
+          <w:i/>
+          <w:sz w:val="24"/>
+        </w:rPr>
+        <w:t>Naïve Bayes Classifier</w:t>
+      </w:r>
+      <w:r>
+        <w:rPr>
+          <w:rFonts w:ascii="Times New Roman" w:hAnsi="Times New Roman" w:cs="Times New Roman"/>
+          <w:b/>
+          <w:i/>
+          <w:sz w:val="24"/>
+        </w:rPr>
+        <w:t xml:space="preserve"> – </w:t>
+      </w:r>
+      <w:r>
+        <w:rPr>
+          <w:rFonts w:ascii="Times New Roman" w:hAnsi="Times New Roman" w:cs="Times New Roman"/>
+          <w:sz w:val="24"/>
+        </w:rPr>
+        <w:t>Not that great of an accuracy score.</w:t>
+      </w:r>
+    </w:p>
+    <w:p>
+      <w:pPr>
+        <w:pStyle w:val="ListParagraph"/>
+        <w:numPr>
+          <w:ilvl w:val="0"/>
+          <w:numId w:val="2"/>
+        </w:numPr>
+        <w:rPr>
+          <w:rFonts w:ascii="Times New Roman" w:hAnsi="Times New Roman" w:cs="Times New Roman"/>
+          <w:sz w:val="24"/>
+        </w:rPr>
+      </w:pPr>
+      <w:r>
+        <w:rPr>
+          <w:rFonts w:ascii="Times New Roman" w:hAnsi="Times New Roman" w:cs="Times New Roman"/>
+          <w:sz w:val="24"/>
+        </w:rPr>
+        <w:t>Mean Absolute Error:</w:t>
+      </w:r>
+      <w:r>
+        <w:t xml:space="preserve"> </w:t>
+      </w:r>
+      <w:r>
+        <w:rPr>
+          <w:rFonts w:ascii="Times New Roman" w:hAnsi="Times New Roman" w:cs="Times New Roman"/>
+          <w:sz w:val="24"/>
+        </w:rPr>
+        <w:t>0.24167966718668746</w:t>
+      </w:r>
+    </w:p>
+    <w:p>
+      <w:pPr>
+        <w:pStyle w:val="ListParagraph"/>
+        <w:numPr>
+          <w:ilvl w:val="0"/>
+          <w:numId w:val="2"/>
+        </w:numPr>
+        <w:rPr>
+          <w:rFonts w:ascii="Times New Roman" w:hAnsi="Times New Roman" w:cs="Times New Roman"/>
+          <w:sz w:val="24"/>
+        </w:rPr>
+      </w:pPr>
+      <w:r>
+        <w:rPr>
+          <w:rFonts w:ascii="Times New Roman" w:hAnsi="Times New Roman" w:cs="Times New Roman"/>
+          <w:sz w:val="24"/>
+        </w:rPr>
+        <w:t>Accuracy Score: 76%</w:t>
+      </w:r>
+    </w:p>
+    <w:p>
+      <w:pPr>
+        <w:rPr>
+          <w:rFonts w:ascii="Times New Roman" w:hAnsi="Times New Roman" w:cs="Times New Roman"/>
+          <w:sz w:val="24"/>
+        </w:rPr>
+      </w:pPr>
+      <w:r>
+        <w:rPr>
+          <w:rFonts w:ascii="Times New Roman" w:hAnsi="Times New Roman" w:cs="Times New Roman"/>
+          <w:b/>
+          <w:i/>
+          <w:sz w:val="24"/>
+        </w:rPr>
+        <w:t>K-Nearest Neighbors Classifier</w:t>
+      </w:r>
+      <w:r>
+        <w:rPr>
+          <w:rFonts w:ascii="Times New Roman" w:hAnsi="Times New Roman" w:cs="Times New Roman"/>
+          <w:b/>
+          <w:i/>
+          <w:sz w:val="24"/>
+        </w:rPr>
+        <w:t xml:space="preserve"> (k = 1) </w:t>
+      </w:r>
+      <w:r>
+        <w:rPr>
+          <w:rFonts w:ascii="Times New Roman" w:hAnsi="Times New Roman" w:cs="Times New Roman"/>
+          <w:b/>
+          <w:i/>
+          <w:sz w:val="24"/>
+        </w:rPr>
+        <w:t>–</w:t>
+      </w:r>
+      <w:r>
+        <w:rPr>
+          <w:rFonts w:ascii="Times New Roman" w:hAnsi="Times New Roman" w:cs="Times New Roman"/>
+          <w:sz w:val="24"/>
+        </w:rPr>
+        <w:t xml:space="preserve"> </w:t>
+      </w:r>
+      <w:r>
+        <w:rPr>
+          <w:rFonts w:ascii="Times New Roman" w:hAnsi="Times New Roman" w:cs="Times New Roman"/>
+          <w:sz w:val="24"/>
+        </w:rPr>
+        <w:t xml:space="preserve">An okay </w:t>
+      </w:r>
+      <w:r>
+        <w:rPr>
+          <w:rFonts w:ascii="Times New Roman" w:hAnsi="Times New Roman" w:cs="Times New Roman"/>
+          <w:sz w:val="24"/>
+        </w:rPr>
+        <w:t>accuracy score</w:t>
+      </w:r>
+      <w:r>
+        <w:rPr>
+          <w:rFonts w:ascii="Times New Roman" w:hAnsi="Times New Roman" w:cs="Times New Roman"/>
+          <w:sz w:val="24"/>
+        </w:rPr>
+        <w:t xml:space="preserve">, better than </w:t>
+      </w:r>
+      <w:r>
+        <w:rPr>
+          <w:rFonts w:ascii="Times New Roman" w:hAnsi="Times New Roman" w:cs="Times New Roman"/>
+          <w:sz w:val="24"/>
+        </w:rPr>
+        <w:t xml:space="preserve">naïve </w:t>
+      </w:r>
+      <w:proofErr w:type="spellStart"/>
+      <w:r>
+        <w:rPr>
+          <w:rFonts w:ascii="Times New Roman" w:hAnsi="Times New Roman" w:cs="Times New Roman"/>
+          <w:sz w:val="24"/>
+        </w:rPr>
+        <w:t>bayes</w:t>
+      </w:r>
+      <w:proofErr w:type="spellEnd"/>
+      <w:r>
+        <w:rPr>
+          <w:rFonts w:ascii="Times New Roman" w:hAnsi="Times New Roman" w:cs="Times New Roman"/>
+          <w:sz w:val="24"/>
+        </w:rPr>
+        <w:t>.</w:t>
+      </w:r>
+    </w:p>
+    <w:p>
+      <w:pPr>
+        <w:pStyle w:val="ListParagraph"/>
+        <w:numPr>
+          <w:ilvl w:val="0"/>
+          <w:numId w:val="2"/>
+        </w:numPr>
+        <w:rPr>
+          <w:rFonts w:ascii="Times New Roman" w:hAnsi="Times New Roman" w:cs="Times New Roman"/>
+          <w:sz w:val="24"/>
+        </w:rPr>
+      </w:pPr>
+      <w:r>
+        <w:rPr>
+          <w:rFonts w:ascii="Times New Roman" w:hAnsi="Times New Roman" w:cs="Times New Roman"/>
+          <w:sz w:val="24"/>
+        </w:rPr>
+        <w:t>Mean Absolute Error:</w:t>
+      </w:r>
+      <w:r>
+        <w:t xml:space="preserve"> </w:t>
+      </w:r>
+      <w:r>
+        <w:rPr>
+          <w:rFonts w:ascii="Times New Roman" w:hAnsi="Times New Roman" w:cs="Times New Roman"/>
+          <w:sz w:val="24"/>
+        </w:rPr>
+        <w:t>0.18125422271359254</w:t>
+      </w:r>
+    </w:p>
+    <w:p>
+      <w:pPr>
+        <w:pStyle w:val="ListParagraph"/>
+        <w:numPr>
+          <w:ilvl w:val="0"/>
+          <w:numId w:val="2"/>
+        </w:numPr>
+        <w:rPr>
+          <w:rFonts w:ascii="Times New Roman" w:hAnsi="Times New Roman" w:cs="Times New Roman"/>
+          <w:sz w:val="24"/>
+        </w:rPr>
+      </w:pPr>
+      <w:r>
+        <w:rPr>
+          <w:rFonts w:ascii="Times New Roman" w:hAnsi="Times New Roman" w:cs="Times New Roman"/>
+          <w:sz w:val="24"/>
+        </w:rPr>
+        <w:t xml:space="preserve">Accuracy Score: </w:t>
+      </w:r>
+      <w:r>
+        <w:rPr>
+          <w:rFonts w:ascii="Times New Roman" w:hAnsi="Times New Roman" w:cs="Times New Roman"/>
+          <w:sz w:val="24"/>
+        </w:rPr>
+        <w:t>82%</w:t>
+      </w:r>
+    </w:p>
+    <w:p>
+      <w:pPr>
+        <w:rPr>
+          <w:rFonts w:ascii="Times New Roman" w:hAnsi="Times New Roman" w:cs="Times New Roman"/>
+          <w:sz w:val="24"/>
+        </w:rPr>
+      </w:pPr>
+      <w:r>
+        <w:rPr>
+          <w:rFonts w:ascii="Times New Roman" w:hAnsi="Times New Roman" w:cs="Times New Roman"/>
+          <w:b/>
+          <w:i/>
+          <w:sz w:val="24"/>
+        </w:rPr>
+        <w:t>K-Nearest Neighbors Classifier</w:t>
+      </w:r>
+      <w:r>
+        <w:rPr>
+          <w:rFonts w:ascii="Times New Roman" w:hAnsi="Times New Roman" w:cs="Times New Roman"/>
+          <w:b/>
+          <w:i/>
+          <w:sz w:val="24"/>
+        </w:rPr>
+        <w:t xml:space="preserve"> (k = </w:t>
+      </w:r>
+      <w:r>
+        <w:rPr>
+          <w:rFonts w:ascii="Times New Roman" w:hAnsi="Times New Roman" w:cs="Times New Roman"/>
+          <w:b/>
+          <w:i/>
+          <w:sz w:val="24"/>
+        </w:rPr>
+        <w:t>3</w:t>
+      </w:r>
+      <w:r>
+        <w:rPr>
+          <w:rFonts w:ascii="Times New Roman" w:hAnsi="Times New Roman" w:cs="Times New Roman"/>
+          <w:b/>
+          <w:i/>
+          <w:sz w:val="24"/>
+        </w:rPr>
+        <w:t>) –</w:t>
+      </w:r>
+      <w:r>
+        <w:rPr>
+          <w:rFonts w:ascii="Times New Roman" w:hAnsi="Times New Roman" w:cs="Times New Roman"/>
+          <w:sz w:val="24"/>
+        </w:rPr>
+        <w:t xml:space="preserve"> </w:t>
+      </w:r>
+      <w:r>
+        <w:rPr>
+          <w:rFonts w:ascii="Times New Roman" w:hAnsi="Times New Roman" w:cs="Times New Roman"/>
+          <w:sz w:val="24"/>
+        </w:rPr>
+        <w:t xml:space="preserve">An okay accuracy score, better than </w:t>
+      </w:r>
+      <w:r>
+        <w:rPr>
+          <w:rFonts w:ascii="Times New Roman" w:hAnsi="Times New Roman" w:cs="Times New Roman"/>
+          <w:sz w:val="24"/>
+        </w:rPr>
+        <w:t>k = 1.</w:t>
+      </w:r>
+    </w:p>
+    <w:p>
+      <w:pPr>
+        <w:pStyle w:val="ListParagraph"/>
+        <w:numPr>
+          <w:ilvl w:val="0"/>
+          <w:numId w:val="2"/>
+        </w:numPr>
+        <w:rPr>
+          <w:rFonts w:ascii="Times New Roman" w:hAnsi="Times New Roman" w:cs="Times New Roman"/>
+          <w:sz w:val="24"/>
+        </w:rPr>
+      </w:pPr>
+      <w:r>
+        <w:rPr>
+          <w:rFonts w:ascii="Times New Roman" w:hAnsi="Times New Roman" w:cs="Times New Roman"/>
+          <w:sz w:val="24"/>
+        </w:rPr>
+        <w:t>Mean Absolute Error:</w:t>
+      </w:r>
+      <w:r>
+        <w:t xml:space="preserve"> </w:t>
+      </w:r>
+      <w:r>
+        <w:rPr>
+          <w:rFonts w:ascii="Times New Roman" w:hAnsi="Times New Roman" w:cs="Times New Roman"/>
+          <w:sz w:val="24"/>
+        </w:rPr>
+        <w:t>0.15969535040845156</w:t>
+      </w:r>
+    </w:p>
+    <w:p>
+      <w:pPr>
+        <w:pStyle w:val="ListParagraph"/>
+        <w:numPr>
+          <w:ilvl w:val="0"/>
+          <w:numId w:val="2"/>
+        </w:numPr>
+        <w:rPr>
+          <w:rFonts w:ascii="Times New Roman" w:hAnsi="Times New Roman" w:cs="Times New Roman"/>
+          <w:sz w:val="24"/>
+        </w:rPr>
+      </w:pPr>
+      <w:r>
+        <w:rPr>
+          <w:rFonts w:ascii="Times New Roman" w:hAnsi="Times New Roman" w:cs="Times New Roman"/>
+          <w:sz w:val="24"/>
+        </w:rPr>
+        <w:t>Accuracy Score: 8</w:t>
+      </w:r>
+      <w:r>
+        <w:rPr>
+          <w:rFonts w:ascii="Times New Roman" w:hAnsi="Times New Roman" w:cs="Times New Roman"/>
+          <w:sz w:val="24"/>
+        </w:rPr>
+        <w:t>4%</w:t>
+      </w:r>
+    </w:p>
+    <w:p>
+      <w:pPr>
+        <w:rPr>
+          <w:rFonts w:ascii="Times New Roman" w:hAnsi="Times New Roman" w:cs="Times New Roman"/>
+          <w:sz w:val="24"/>
+        </w:rPr>
+      </w:pPr>
+      <w:r>
+        <w:rPr>
+          <w:rFonts w:ascii="Times New Roman" w:hAnsi="Times New Roman" w:cs="Times New Roman"/>
+          <w:b/>
+          <w:i/>
+          <w:sz w:val="24"/>
+        </w:rPr>
+        <w:t>K-Nearest Neighbors Classifier</w:t>
+      </w:r>
+      <w:r>
+        <w:rPr>
+          <w:rFonts w:ascii="Times New Roman" w:hAnsi="Times New Roman" w:cs="Times New Roman"/>
+          <w:b/>
+          <w:i/>
+          <w:sz w:val="24"/>
+        </w:rPr>
+        <w:t xml:space="preserve"> (k = </w:t>
+      </w:r>
+      <w:r>
+        <w:rPr>
+          <w:rFonts w:ascii="Times New Roman" w:hAnsi="Times New Roman" w:cs="Times New Roman"/>
+          <w:b/>
+          <w:i/>
+          <w:sz w:val="24"/>
+        </w:rPr>
+        <w:t>5</w:t>
+      </w:r>
+      <w:r>
+        <w:rPr>
+          <w:rFonts w:ascii="Times New Roman" w:hAnsi="Times New Roman" w:cs="Times New Roman"/>
+          <w:b/>
+          <w:i/>
+          <w:sz w:val="24"/>
+        </w:rPr>
+        <w:t>) –</w:t>
+      </w:r>
+      <w:r>
+        <w:rPr>
+          <w:rFonts w:ascii="Times New Roman" w:hAnsi="Times New Roman" w:cs="Times New Roman"/>
+          <w:sz w:val="24"/>
+        </w:rPr>
+        <w:t xml:space="preserve"> </w:t>
+      </w:r>
+      <w:r>
+        <w:rPr>
+          <w:rFonts w:ascii="Times New Roman" w:hAnsi="Times New Roman" w:cs="Times New Roman"/>
+          <w:sz w:val="24"/>
+        </w:rPr>
+        <w:t>An okay accuracy score, better than k = 1</w:t>
+      </w:r>
+      <w:r>
+        <w:rPr>
+          <w:rFonts w:ascii="Times New Roman" w:hAnsi="Times New Roman" w:cs="Times New Roman"/>
+          <w:sz w:val="24"/>
+        </w:rPr>
+        <w:t xml:space="preserve"> and k = 3</w:t>
+      </w:r>
+      <w:r>
+        <w:rPr>
+          <w:rFonts w:ascii="Times New Roman" w:hAnsi="Times New Roman" w:cs="Times New Roman"/>
+          <w:sz w:val="24"/>
+        </w:rPr>
+        <w:t>.</w:t>
+      </w:r>
+      <w:r>
+        <w:rPr>
+          <w:rFonts w:ascii="Times New Roman" w:hAnsi="Times New Roman" w:cs="Times New Roman"/>
+          <w:sz w:val="24"/>
+        </w:rPr>
+        <w:t xml:space="preserve"> We found a trend of accuracy increasing as k increased up until around 5. After k = 5, the accuracy began to go down.</w:t>
+      </w:r>
+    </w:p>
+    <w:p>
+      <w:pPr>
+        <w:pStyle w:val="ListParagraph"/>
+        <w:numPr>
+          <w:ilvl w:val="0"/>
+          <w:numId w:val="2"/>
+        </w:numPr>
+        <w:rPr>
+          <w:rFonts w:ascii="Times New Roman" w:hAnsi="Times New Roman" w:cs="Times New Roman"/>
+          <w:sz w:val="24"/>
+        </w:rPr>
+      </w:pPr>
+      <w:r>
+        <w:rPr>
+          <w:rFonts w:ascii="Times New Roman" w:hAnsi="Times New Roman" w:cs="Times New Roman"/>
+          <w:sz w:val="24"/>
+        </w:rPr>
+        <w:t>Mean Absolute Error:</w:t>
+      </w:r>
+      <w:r>
+        <w:t xml:space="preserve"> </w:t>
+      </w:r>
+      <w:r>
+        <w:rPr>
+          <w:rFonts w:ascii="Times New Roman" w:hAnsi="Times New Roman" w:cs="Times New Roman"/>
+          <w:sz w:val="24"/>
+        </w:rPr>
+        <w:t>0.1487623610343345</w:t>
+      </w:r>
+    </w:p>
+    <w:p>
+      <w:pPr>
+        <w:pStyle w:val="ListParagraph"/>
+        <w:numPr>
+          <w:ilvl w:val="0"/>
+          <w:numId w:val="2"/>
+        </w:numPr>
+        <w:rPr>
+          <w:rFonts w:ascii="Times New Roman" w:hAnsi="Times New Roman" w:cs="Times New Roman"/>
+          <w:sz w:val="24"/>
+        </w:rPr>
+      </w:pPr>
+      <w:r>
+        <w:rPr>
+          <w:rFonts w:ascii="Times New Roman" w:hAnsi="Times New Roman" w:cs="Times New Roman"/>
+          <w:sz w:val="24"/>
+        </w:rPr>
+        <w:t>Accuracy Score: 8</w:t>
+      </w:r>
+      <w:r>
+        <w:rPr>
+          <w:rFonts w:ascii="Times New Roman" w:hAnsi="Times New Roman" w:cs="Times New Roman"/>
+          <w:sz w:val="24"/>
+        </w:rPr>
+        <w:t>5</w:t>
+      </w:r>
+      <w:r>
+        <w:rPr>
+          <w:rFonts w:ascii="Times New Roman" w:hAnsi="Times New Roman" w:cs="Times New Roman"/>
+          <w:sz w:val="24"/>
+        </w:rPr>
+        <w:t>%</w:t>
+      </w:r>
+    </w:p>
+    <w:p>
+      <w:pPr>
+        <w:rPr>
+          <w:rFonts w:ascii="Times New Roman" w:hAnsi="Times New Roman" w:cs="Times New Roman"/>
+          <w:sz w:val="24"/>
+        </w:rPr>
+      </w:pPr>
+      <w:r>
+        <w:rPr>
+          <w:rFonts w:ascii="Times New Roman" w:hAnsi="Times New Roman" w:cs="Times New Roman"/>
+          <w:b/>
+          <w:i/>
+          <w:sz w:val="24"/>
+        </w:rPr>
+        <w:t>Support Vector Machine</w:t>
+      </w:r>
+      <w:r>
+        <w:rPr>
+          <w:rFonts w:ascii="Times New Roman" w:hAnsi="Times New Roman" w:cs="Times New Roman"/>
+          <w:b/>
+          <w:i/>
+          <w:sz w:val="24"/>
+        </w:rPr>
+        <w:t xml:space="preserve"> –</w:t>
+      </w:r>
+      <w:r>
+        <w:rPr>
+          <w:rFonts w:ascii="Times New Roman" w:hAnsi="Times New Roman" w:cs="Times New Roman"/>
+          <w:sz w:val="24"/>
+        </w:rPr>
+        <w:t xml:space="preserve"> </w:t>
+      </w:r>
+      <w:r>
+        <w:rPr>
+          <w:rFonts w:ascii="Times New Roman" w:hAnsi="Times New Roman" w:cs="Times New Roman"/>
+          <w:sz w:val="24"/>
+        </w:rPr>
+        <w:t xml:space="preserve">The best classifier, </w:t>
+      </w:r>
+      <w:r>
+        <w:rPr>
+          <w:rFonts w:ascii="Times New Roman" w:hAnsi="Times New Roman" w:cs="Times New Roman"/>
+          <w:sz w:val="24"/>
+        </w:rPr>
+        <w:t>certainly</w:t>
+      </w:r>
+      <w:r>
+        <w:rPr>
+          <w:rFonts w:ascii="Times New Roman" w:hAnsi="Times New Roman" w:cs="Times New Roman"/>
+          <w:sz w:val="24"/>
+        </w:rPr>
+        <w:t xml:space="preserve"> not always accurate, but it is </w:t>
+      </w:r>
+      <w:r>
+        <w:rPr>
+          <w:rFonts w:ascii="Times New Roman" w:hAnsi="Times New Roman" w:cs="Times New Roman"/>
+          <w:sz w:val="24"/>
+        </w:rPr>
+        <w:t>accurate most of the time.</w:t>
+      </w:r>
+    </w:p>
+    <w:p>
+      <w:pPr>
+        <w:pStyle w:val="ListParagraph"/>
+        <w:numPr>
+          <w:ilvl w:val="0"/>
+          <w:numId w:val="1"/>
+        </w:numPr>
+        <w:rPr>
+          <w:rFonts w:ascii="Times New Roman" w:hAnsi="Times New Roman" w:cs="Times New Roman"/>
+          <w:sz w:val="24"/>
+        </w:rPr>
+      </w:pPr>
+      <w:r>
+        <w:rPr>
+          <w:rFonts w:ascii="Times New Roman" w:hAnsi="Times New Roman" w:cs="Times New Roman"/>
+          <w:sz w:val="24"/>
+        </w:rPr>
+        <w:t xml:space="preserve">Mean Absolute Error: </w:t>
+      </w:r>
+      <w:r>
+        <w:rPr>
+          <w:rFonts w:ascii="Times New Roman" w:hAnsi="Times New Roman" w:cs="Times New Roman"/>
+          <w:sz w:val="24"/>
+        </w:rPr>
+        <w:t>0.13088876604631164</w:t>
+      </w:r>
+    </w:p>
+    <w:p>
+      <w:pPr>
+        <w:pStyle w:val="ListParagraph"/>
+        <w:numPr>
+          <w:ilvl w:val="0"/>
+          <w:numId w:val="1"/>
+        </w:numPr>
+        <w:rPr>
+          <w:rFonts w:ascii="Times New Roman" w:hAnsi="Times New Roman" w:cs="Times New Roman"/>
+          <w:sz w:val="24"/>
+        </w:rPr>
+      </w:pPr>
+      <w:r>
+        <w:rPr>
+          <w:rFonts w:ascii="Times New Roman" w:hAnsi="Times New Roman" w:cs="Times New Roman"/>
+          <w:sz w:val="24"/>
+        </w:rPr>
+        <w:t>Accuracy Score: 8</w:t>
+      </w:r>
+      <w:r>
+        <w:rPr>
+          <w:rFonts w:ascii="Times New Roman" w:hAnsi="Times New Roman" w:cs="Times New Roman"/>
+          <w:sz w:val="24"/>
+        </w:rPr>
+        <w:t>7</w:t>
+      </w:r>
+      <w:r>
+        <w:rPr>
+          <w:rFonts w:ascii="Times New Roman" w:hAnsi="Times New Roman" w:cs="Times New Roman"/>
+          <w:sz w:val="24"/>
+        </w:rPr>
+        <w:t>%</w:t>
+      </w:r>
+    </w:p>
+    <w:p>
+      <w:pPr>
+        <w:rPr>
+          <w:rFonts w:ascii="Times New Roman" w:hAnsi="Times New Roman" w:cs="Times New Roman"/>
+          <w:sz w:val="24"/>
+        </w:rPr>
+      </w:pPr>
+    </w:p>
+    <w:p>
+      <w:pPr>
+        <w:ind w:firstLine="360"/>
+        <w:rPr>
+          <w:rFonts w:ascii="Times New Roman" w:hAnsi="Times New Roman" w:cs="Times New Roman"/>
+          <w:sz w:val="24"/>
+        </w:rPr>
+      </w:pPr>
+      <w:r>
+        <w:rPr>
+          <w:rFonts w:ascii="Times New Roman" w:hAnsi="Times New Roman" w:cs="Times New Roman"/>
+          <w:sz w:val="24"/>
+        </w:rPr>
+        <w:t xml:space="preserve">Using our best classification data, </w:t>
+      </w:r>
+      <w:r>
+        <w:rPr>
+          <w:rFonts w:ascii="Times New Roman" w:hAnsi="Times New Roman" w:cs="Times New Roman"/>
+          <w:sz w:val="24"/>
+        </w:rPr>
+        <w:t xml:space="preserve">we </w:t>
+      </w:r>
+      <w:r>
+        <w:rPr>
+          <w:rFonts w:ascii="Times New Roman" w:hAnsi="Times New Roman" w:cs="Times New Roman"/>
+          <w:sz w:val="24"/>
+        </w:rPr>
+        <w:t>attempted to analyze the dataset to find any trends amongst the different data attributes. We found a strong correlation between the hours worked per week and highest education that have person has achieved, in regard to their income. On average, those who make more than $50k annually work significantly more hours per week than those that make less than $50k annually. In addition, we found that the more education a person has, the more that they tend to work per week.</w:t>
+      </w:r>
+      <w:r>
+        <w:rPr>
+          <w:rFonts w:ascii="Times New Roman" w:hAnsi="Times New Roman" w:cs="Times New Roman"/>
+          <w:sz w:val="24"/>
+        </w:rPr>
+        <w:t xml:space="preserve"> Lastly, we found that on average men work more hours per week at lower education levels than women, and at higher education levels both sexes work about the same amount per week.</w:t>
+      </w:r>
+    </w:p>
+    <w:p>
+      <w:pPr>
+        <w:ind w:firstLine="360"/>
+        <w:rPr>
+          <w:rFonts w:ascii="Times New Roman" w:hAnsi="Times New Roman" w:cs="Times New Roman"/>
+          <w:sz w:val="24"/>
+        </w:rPr>
+      </w:pPr>
+      <w:r>
+        <w:rPr>
+          <w:rFonts w:ascii="Times New Roman" w:hAnsi="Times New Roman" w:cs="Times New Roman"/>
+          <w:sz w:val="24"/>
+        </w:rPr>
+        <w:t>All of these claims can be visualized on the graph that we created below. The x-axis maps to an integer representing the highest education received, the y-axis maps to the number of hours worked per week. Blue is men, orange is women. The left graph is annual income less than $50k, and the right graph is annual income greater than $50k.</w:t>
+      </w:r>
+    </w:p>
+    <w:p>
+      <w:pPr>
+        <w:jc w:val="center"/>
+        <w:rPr>
+          <w:rFonts w:ascii="Times New Roman" w:hAnsi="Times New Roman" w:cs="Times New Roman"/>
+          <w:sz w:val="24"/>
+        </w:rPr>
+      </w:pPr>
+      <w:r>
+        <w:rPr>
+          <w:noProof/>
+        </w:rPr>
+        <w:lastRenderedPageBreak/>
+        <w:drawing>
+          <wp:inline distT="0" distB="0" distL="0" distR="0" wp14:anchorId="0D01E13E" wp14:editId="2D3CEBCC">
+            <wp:extent cx="5029200" cy="3203382"/>
+            <wp:effectExtent l="0" t="0" r="0" b="0"/>
+            <wp:docPr id="1" name="Picture 1" descr="https://media.discordapp.net/attachments/439488082476138516/445763440611688449/unknown.png?width=920&amp;height=586"/>
+            <wp:cNvGraphicFramePr>
+              <a:graphicFrameLocks xmlns:a="http://schemas.openxmlformats.org/drawingml/2006/main" noChangeAspect="1"/>
+            </wp:cNvGraphicFramePr>
+            <a:graphic xmlns:a="http://schemas.openxmlformats.org/drawingml/2006/main">
+              <a:graphicData uri="http://schemas.openxmlformats.org/drawingml/2006/picture">
+                <pic:pic xmlns:pic="http://schemas.openxmlformats.org/drawingml/2006/picture">
+                  <pic:nvPicPr>
+                    <pic:cNvPr id="0" name="Picture 1" descr="https://media.discordapp.net/attachments/439488082476138516/445763440611688449/unknown.png?width=920&amp;height=586"/>
+                    <pic:cNvPicPr>
+                      <a:picLocks noChangeAspect="1" noChangeArrowheads="1"/>
+                    </pic:cNvPicPr>
+                  </pic:nvPicPr>
+                  <pic:blipFill>
+                    <a:blip r:embed="rId8">
+                      <a:extLst>
+                        <a:ext uri="{28A0092B-C50C-407E-A947-70E740481C1C}">
+                          <a14:useLocalDpi xmlns:a14="http://schemas.microsoft.com/office/drawing/2010/main" val="0"/>
+                        </a:ext>
+                      </a:extLst>
+                    </a:blip>
+                    <a:srcRect/>
+                    <a:stretch>
+                      <a:fillRect/>
+                    </a:stretch>
+                  </pic:blipFill>
+                  <pic:spPr bwMode="auto">
+                    <a:xfrm>
+                      <a:off x="0" y="0"/>
+                      <a:ext cx="5044213" cy="3212944"/>
+                    </a:xfrm>
+                    <a:prstGeom prst="rect">
+                      <a:avLst/>
+                    </a:prstGeom>
+                    <a:noFill/>
+                    <a:ln>
+                      <a:noFill/>
+                    </a:ln>
+                  </pic:spPr>
+                </pic:pic>
+              </a:graphicData>
+            </a:graphic>
+          </wp:inline>
+        </w:drawing>
+      </w:r>
+    </w:p>
+    <w:p>
+      <w:pPr>
+        <w:rPr>
+          <w:rFonts w:ascii="Times New Roman" w:hAnsi="Times New Roman" w:cs="Times New Roman"/>
+          <w:sz w:val="24"/>
+        </w:rPr>
+      </w:pPr>
+      <w:r>
+        <w:rPr>
+          <w:rFonts w:ascii="Times New Roman" w:hAnsi="Times New Roman" w:cs="Times New Roman"/>
+          <w:sz w:val="24"/>
+        </w:rPr>
+        <w:tab/>
+        <w:t xml:space="preserve">We managed to find a few other different correlations as well, and tried to make graphs on them. But after graphing them we found that the correlations were not as strong as we had </w:t>
+      </w:r>
+      <w:r>
+        <w:rPr>
+          <w:rFonts w:ascii="Times New Roman" w:hAnsi="Times New Roman" w:cs="Times New Roman"/>
+          <w:sz w:val="24"/>
+        </w:rPr>
+        <w:t>thought,</w:t>
+      </w:r>
       <w:bookmarkStart w:id="0" w:name="_GoBack"/>
       <w:bookmarkEnd w:id="0"/>
+      <w:r>
+        <w:rPr>
+          <w:rFonts w:ascii="Times New Roman" w:hAnsi="Times New Roman" w:cs="Times New Roman"/>
+          <w:sz w:val="24"/>
+        </w:rPr>
+        <w:t xml:space="preserve"> and we decided not to include them in the report.</w:t>
+      </w:r>
+    </w:p>
+    <w:p>
+      <w:pPr>
+        <w:rPr>
+          <w:rFonts w:ascii="Times New Roman" w:hAnsi="Times New Roman" w:cs="Times New Roman"/>
+          <w:sz w:val="24"/>
+        </w:rPr>
+      </w:pPr>
+      <w:r>
+        <w:rPr>
+          <w:rFonts w:ascii="Times New Roman" w:hAnsi="Times New Roman" w:cs="Times New Roman"/>
+          <w:b/>
+          <w:sz w:val="32"/>
+          <w:u w:val="single"/>
+        </w:rPr>
+        <w:t>Conclusion:</w:t>
+      </w:r>
+    </w:p>
+    <w:p>
+      <w:pPr>
+        <w:rPr>
+          <w:rFonts w:ascii="Times New Roman" w:hAnsi="Times New Roman" w:cs="Times New Roman"/>
+          <w:sz w:val="24"/>
+        </w:rPr>
+      </w:pPr>
+      <w:r>
+        <w:rPr>
+          <w:rFonts w:ascii="Times New Roman" w:hAnsi="Times New Roman" w:cs="Times New Roman"/>
+          <w:sz w:val="24"/>
+        </w:rPr>
+        <w:tab/>
+        <w:t xml:space="preserve">Throughout this project we used the adult data set from the </w:t>
+      </w:r>
+      <w:r>
+        <w:rPr>
+          <w:rFonts w:ascii="Times New Roman" w:hAnsi="Times New Roman" w:cs="Times New Roman"/>
+          <w:sz w:val="24"/>
+        </w:rPr>
+        <w:t>UCI</w:t>
+      </w:r>
+      <w:r>
+        <w:rPr>
+          <w:rFonts w:ascii="Times New Roman" w:hAnsi="Times New Roman" w:cs="Times New Roman"/>
+          <w:sz w:val="24"/>
+        </w:rPr>
+        <w:t xml:space="preserve"> Machine Learning </w:t>
+      </w:r>
+      <w:r>
+        <w:rPr>
+          <w:rFonts w:ascii="Times New Roman" w:hAnsi="Times New Roman" w:cs="Times New Roman"/>
+          <w:sz w:val="24"/>
+        </w:rPr>
+        <w:t>Repository</w:t>
+      </w:r>
+      <w:r>
+        <w:rPr>
+          <w:rFonts w:ascii="Times New Roman" w:hAnsi="Times New Roman" w:cs="Times New Roman"/>
+          <w:sz w:val="24"/>
+        </w:rPr>
+        <w:t xml:space="preserve"> in order to accurately classif</w:t>
+      </w:r>
+      <w:r>
+        <w:rPr>
+          <w:rFonts w:ascii="Times New Roman" w:hAnsi="Times New Roman" w:cs="Times New Roman"/>
+          <w:sz w:val="24"/>
+        </w:rPr>
+        <w:t xml:space="preserve">y </w:t>
+      </w:r>
+      <w:r>
+        <w:rPr>
+          <w:rFonts w:ascii="Times New Roman" w:hAnsi="Times New Roman" w:cs="Times New Roman"/>
+          <w:sz w:val="24"/>
+        </w:rPr>
+        <w:t>census data into two categories, those who make less than $50k annually, and those that make more than $50k annually.</w:t>
+      </w:r>
+      <w:r>
+        <w:rPr>
+          <w:rFonts w:ascii="Times New Roman" w:hAnsi="Times New Roman" w:cs="Times New Roman"/>
+          <w:sz w:val="24"/>
+        </w:rPr>
+        <w:t xml:space="preserve"> We did this by processing our data, and then using the training data with different classifiers that would classify our test data into those two categories.</w:t>
+      </w:r>
+      <w:r>
+        <w:rPr>
+          <w:rFonts w:ascii="Times New Roman" w:hAnsi="Times New Roman" w:cs="Times New Roman"/>
+          <w:sz w:val="24"/>
+        </w:rPr>
+        <w:t xml:space="preserve"> Finally, we used each of the main classifiers that we used in class, and established which was best for this dataset. </w:t>
+      </w:r>
+    </w:p>
+    <w:p>
+      <w:pPr>
+        <w:rPr>
+          <w:rFonts w:ascii="Times New Roman" w:hAnsi="Times New Roman" w:cs="Times New Roman"/>
+          <w:sz w:val="24"/>
+        </w:rPr>
+      </w:pPr>
+      <w:r>
+        <w:rPr>
+          <w:rFonts w:ascii="Times New Roman" w:hAnsi="Times New Roman" w:cs="Times New Roman"/>
+          <w:sz w:val="24"/>
+        </w:rPr>
+        <w:tab/>
+        <w:t>After classifying this data, we feel close to the dataset, and we were able to do some analysis on it. This was an interesting project that gave us more knowledge on the process of classifying datasets.</w:t>
+      </w:r>
     </w:p>
     <w:sectPr>
-      <w:headerReference w:type="default" r:id="rId7"/>
+      <w:headerReference w:type="default" r:id="rId9"/>
       <w:pgSz w:w="12240" w:h="15840"/>
       <w:pgMar w:top="1440" w:right="1440" w:bottom="1440" w:left="1440" w:header="720" w:footer="720" w:gutter="0"/>
       <w:cols w:space="720"/>
@@ -2539,6 +3636,243 @@
     </w:r>
   </w:p>
 </w:hdr>
+</file>
+
+<file path=word/numbering.xml><?xml version="1.0" encoding="utf-8"?>
+<w:numbering xmlns:wpc="http://schemas.microsoft.com/office/word/2010/wordprocessingCanvas" xmlns:cx="http://schemas.microsoft.com/office/drawing/2014/chartex" xmlns:cx1="http://schemas.microsoft.com/office/drawing/2015/9/8/chartex" xmlns:cx2="http://schemas.microsoft.com/office/drawing/2015/10/21/chartex" xmlns:cx3="http://schemas.microsoft.com/office/drawing/2016/5/9/chartex" xmlns:cx4="http://schemas.microsoft.com/office/drawing/2016/5/10/chartex" xmlns:cx5="http://schemas.microsoft.com/office/drawing/2016/5/11/chartex" xmlns:cx6="http://schemas.microsoft.com/office/drawing/2016/5/12/chartex" xmlns:cx7="http://schemas.microsoft.com/office/drawing/2016/5/13/chartex" xmlns:cx8="http://schemas.microsoft.com/office/drawing/2016/5/14/chartex" xmlns:mc="http://schemas.openxmlformats.org/markup-compatibility/2006" xmlns:aink="http://schemas.microsoft.com/office/drawing/2016/ink" xmlns:am3d="http://schemas.microsoft.com/office/drawing/2017/model3d" xmlns:o="urn:schemas-microsoft-com:office:office" xmlns:r="http://schemas.openxmlformats.org/officeDocument/2006/relationships" xmlns:m="http://schemas.openxmlformats.org/officeDocument/2006/math" xmlns:v="urn:schemas-microsoft-com:vml" xmlns:wp14="http://schemas.microsoft.com/office/word/2010/wordprocessingDrawing" xmlns:wp="http://schemas.openxmlformats.org/drawingml/2006/wordprocessingDrawing" xmlns:w10="urn:schemas-microsoft-com:office:word" xmlns:w="http://schemas.openxmlformats.org/wordprocessingml/2006/main" xmlns:w14="http://schemas.microsoft.com/office/word/2010/wordml" xmlns:w15="http://schemas.microsoft.com/office/word/2012/wordml" xmlns:w16cid="http://schemas.microsoft.com/office/word/2016/wordml/cid" xmlns:w16se="http://schemas.microsoft.com/office/word/2015/wordml/symex" xmlns:wpg="http://schemas.microsoft.com/office/word/2010/wordprocessingGroup" xmlns:wpi="http://schemas.microsoft.com/office/word/2010/wordprocessingInk" xmlns:wne="http://schemas.microsoft.com/office/word/2006/wordml" xmlns:wps="http://schemas.microsoft.com/office/word/2010/wordprocessingShape" mc:Ignorable="w14 w15 w16se w16cid wp14">
+  <w:abstractNum w:abstractNumId="0" w15:restartNumberingAfterBreak="0">
+    <w:nsid w:val="40BD46D8"/>
+    <w:multiLevelType w:val="hybridMultilevel"/>
+    <w:tmpl w:val="34B8E822"/>
+    <w:lvl w:ilvl="0" w:tplc="04090001">
+      <w:start w:val="1"/>
+      <w:numFmt w:val="bullet"/>
+      <w:lvlText w:val=""/>
+      <w:lvlJc w:val="left"/>
+      <w:pPr>
+        <w:ind w:left="720" w:hanging="360"/>
+      </w:pPr>
+      <w:rPr>
+        <w:rFonts w:ascii="Symbol" w:hAnsi="Symbol" w:hint="default"/>
+      </w:rPr>
+    </w:lvl>
+    <w:lvl w:ilvl="1" w:tplc="04090003" w:tentative="1">
+      <w:start w:val="1"/>
+      <w:numFmt w:val="bullet"/>
+      <w:lvlText w:val="o"/>
+      <w:lvlJc w:val="left"/>
+      <w:pPr>
+        <w:ind w:left="1440" w:hanging="360"/>
+      </w:pPr>
+      <w:rPr>
+        <w:rFonts w:ascii="Courier New" w:hAnsi="Courier New" w:cs="Courier New" w:hint="default"/>
+      </w:rPr>
+    </w:lvl>
+    <w:lvl w:ilvl="2" w:tplc="04090005" w:tentative="1">
+      <w:start w:val="1"/>
+      <w:numFmt w:val="bullet"/>
+      <w:lvlText w:val=""/>
+      <w:lvlJc w:val="left"/>
+      <w:pPr>
+        <w:ind w:left="2160" w:hanging="360"/>
+      </w:pPr>
+      <w:rPr>
+        <w:rFonts w:ascii="Wingdings" w:hAnsi="Wingdings" w:hint="default"/>
+      </w:rPr>
+    </w:lvl>
+    <w:lvl w:ilvl="3" w:tplc="04090001" w:tentative="1">
+      <w:start w:val="1"/>
+      <w:numFmt w:val="bullet"/>
+      <w:lvlText w:val=""/>
+      <w:lvlJc w:val="left"/>
+      <w:pPr>
+        <w:ind w:left="2880" w:hanging="360"/>
+      </w:pPr>
+      <w:rPr>
+        <w:rFonts w:ascii="Symbol" w:hAnsi="Symbol" w:hint="default"/>
+      </w:rPr>
+    </w:lvl>
+    <w:lvl w:ilvl="4" w:tplc="04090003" w:tentative="1">
+      <w:start w:val="1"/>
+      <w:numFmt w:val="bullet"/>
+      <w:lvlText w:val="o"/>
+      <w:lvlJc w:val="left"/>
+      <w:pPr>
+        <w:ind w:left="3600" w:hanging="360"/>
+      </w:pPr>
+      <w:rPr>
+        <w:rFonts w:ascii="Courier New" w:hAnsi="Courier New" w:cs="Courier New" w:hint="default"/>
+      </w:rPr>
+    </w:lvl>
+    <w:lvl w:ilvl="5" w:tplc="04090005" w:tentative="1">
+      <w:start w:val="1"/>
+      <w:numFmt w:val="bullet"/>
+      <w:lvlText w:val=""/>
+      <w:lvlJc w:val="left"/>
+      <w:pPr>
+        <w:ind w:left="4320" w:hanging="360"/>
+      </w:pPr>
+      <w:rPr>
+        <w:rFonts w:ascii="Wingdings" w:hAnsi="Wingdings" w:hint="default"/>
+      </w:rPr>
+    </w:lvl>
+    <w:lvl w:ilvl="6" w:tplc="04090001" w:tentative="1">
+      <w:start w:val="1"/>
+      <w:numFmt w:val="bullet"/>
+      <w:lvlText w:val=""/>
+      <w:lvlJc w:val="left"/>
+      <w:pPr>
+        <w:ind w:left="5040" w:hanging="360"/>
+      </w:pPr>
+      <w:rPr>
+        <w:rFonts w:ascii="Symbol" w:hAnsi="Symbol" w:hint="default"/>
+      </w:rPr>
+    </w:lvl>
+    <w:lvl w:ilvl="7" w:tplc="04090003" w:tentative="1">
+      <w:start w:val="1"/>
+      <w:numFmt w:val="bullet"/>
+      <w:lvlText w:val="o"/>
+      <w:lvlJc w:val="left"/>
+      <w:pPr>
+        <w:ind w:left="5760" w:hanging="360"/>
+      </w:pPr>
+      <w:rPr>
+        <w:rFonts w:ascii="Courier New" w:hAnsi="Courier New" w:cs="Courier New" w:hint="default"/>
+      </w:rPr>
+    </w:lvl>
+    <w:lvl w:ilvl="8" w:tplc="04090005" w:tentative="1">
+      <w:start w:val="1"/>
+      <w:numFmt w:val="bullet"/>
+      <w:lvlText w:val=""/>
+      <w:lvlJc w:val="left"/>
+      <w:pPr>
+        <w:ind w:left="6480" w:hanging="360"/>
+      </w:pPr>
+      <w:rPr>
+        <w:rFonts w:ascii="Wingdings" w:hAnsi="Wingdings" w:hint="default"/>
+      </w:rPr>
+    </w:lvl>
+  </w:abstractNum>
+  <w:abstractNum w:abstractNumId="1" w15:restartNumberingAfterBreak="0">
+    <w:nsid w:val="7CE110E2"/>
+    <w:multiLevelType w:val="hybridMultilevel"/>
+    <w:tmpl w:val="C7606AA2"/>
+    <w:lvl w:ilvl="0" w:tplc="04090001">
+      <w:start w:val="1"/>
+      <w:numFmt w:val="bullet"/>
+      <w:lvlText w:val=""/>
+      <w:lvlJc w:val="left"/>
+      <w:pPr>
+        <w:ind w:left="720" w:hanging="360"/>
+      </w:pPr>
+      <w:rPr>
+        <w:rFonts w:ascii="Symbol" w:hAnsi="Symbol" w:hint="default"/>
+      </w:rPr>
+    </w:lvl>
+    <w:lvl w:ilvl="1" w:tplc="04090003" w:tentative="1">
+      <w:start w:val="1"/>
+      <w:numFmt w:val="bullet"/>
+      <w:lvlText w:val="o"/>
+      <w:lvlJc w:val="left"/>
+      <w:pPr>
+        <w:ind w:left="1440" w:hanging="360"/>
+      </w:pPr>
+      <w:rPr>
+        <w:rFonts w:ascii="Courier New" w:hAnsi="Courier New" w:cs="Courier New" w:hint="default"/>
+      </w:rPr>
+    </w:lvl>
+    <w:lvl w:ilvl="2" w:tplc="04090005" w:tentative="1">
+      <w:start w:val="1"/>
+      <w:numFmt w:val="bullet"/>
+      <w:lvlText w:val=""/>
+      <w:lvlJc w:val="left"/>
+      <w:pPr>
+        <w:ind w:left="2160" w:hanging="360"/>
+      </w:pPr>
+      <w:rPr>
+        <w:rFonts w:ascii="Wingdings" w:hAnsi="Wingdings" w:hint="default"/>
+      </w:rPr>
+    </w:lvl>
+    <w:lvl w:ilvl="3" w:tplc="04090001" w:tentative="1">
+      <w:start w:val="1"/>
+      <w:numFmt w:val="bullet"/>
+      <w:lvlText w:val=""/>
+      <w:lvlJc w:val="left"/>
+      <w:pPr>
+        <w:ind w:left="2880" w:hanging="360"/>
+      </w:pPr>
+      <w:rPr>
+        <w:rFonts w:ascii="Symbol" w:hAnsi="Symbol" w:hint="default"/>
+      </w:rPr>
+    </w:lvl>
+    <w:lvl w:ilvl="4" w:tplc="04090003" w:tentative="1">
+      <w:start w:val="1"/>
+      <w:numFmt w:val="bullet"/>
+      <w:lvlText w:val="o"/>
+      <w:lvlJc w:val="left"/>
+      <w:pPr>
+        <w:ind w:left="3600" w:hanging="360"/>
+      </w:pPr>
+      <w:rPr>
+        <w:rFonts w:ascii="Courier New" w:hAnsi="Courier New" w:cs="Courier New" w:hint="default"/>
+      </w:rPr>
+    </w:lvl>
+    <w:lvl w:ilvl="5" w:tplc="04090005" w:tentative="1">
+      <w:start w:val="1"/>
+      <w:numFmt w:val="bullet"/>
+      <w:lvlText w:val=""/>
+      <w:lvlJc w:val="left"/>
+      <w:pPr>
+        <w:ind w:left="4320" w:hanging="360"/>
+      </w:pPr>
+      <w:rPr>
+        <w:rFonts w:ascii="Wingdings" w:hAnsi="Wingdings" w:hint="default"/>
+      </w:rPr>
+    </w:lvl>
+    <w:lvl w:ilvl="6" w:tplc="04090001" w:tentative="1">
+      <w:start w:val="1"/>
+      <w:numFmt w:val="bullet"/>
+      <w:lvlText w:val=""/>
+      <w:lvlJc w:val="left"/>
+      <w:pPr>
+        <w:ind w:left="5040" w:hanging="360"/>
+      </w:pPr>
+      <w:rPr>
+        <w:rFonts w:ascii="Symbol" w:hAnsi="Symbol" w:hint="default"/>
+      </w:rPr>
+    </w:lvl>
+    <w:lvl w:ilvl="7" w:tplc="04090003" w:tentative="1">
+      <w:start w:val="1"/>
+      <w:numFmt w:val="bullet"/>
+      <w:lvlText w:val="o"/>
+      <w:lvlJc w:val="left"/>
+      <w:pPr>
+        <w:ind w:left="5760" w:hanging="360"/>
+      </w:pPr>
+      <w:rPr>
+        <w:rFonts w:ascii="Courier New" w:hAnsi="Courier New" w:cs="Courier New" w:hint="default"/>
+      </w:rPr>
+    </w:lvl>
+    <w:lvl w:ilvl="8" w:tplc="04090005" w:tentative="1">
+      <w:start w:val="1"/>
+      <w:numFmt w:val="bullet"/>
+      <w:lvlText w:val=""/>
+      <w:lvlJc w:val="left"/>
+      <w:pPr>
+        <w:ind w:left="6480" w:hanging="360"/>
+      </w:pPr>
+      <w:rPr>
+        <w:rFonts w:ascii="Wingdings" w:hAnsi="Wingdings" w:hint="default"/>
+      </w:rPr>
+    </w:lvl>
+  </w:abstractNum>
+  <w:num w:numId="1">
+    <w:abstractNumId w:val="0"/>
+  </w:num>
+  <w:num w:numId="2">
+    <w:abstractNumId w:val="1"/>
+  </w:num>
+</w:numbering>
 </file>
 
 <file path=word/styles.xml><?xml version="1.0" encoding="utf-8"?>
@@ -2942,7 +4276,6 @@
   <w:style w:type="character" w:default="1" w:styleId="DefaultParagraphFont">
     <w:name w:val="Default Paragraph Font"/>
     <w:uiPriority w:val="1"/>
-    <w:semiHidden/>
     <w:unhideWhenUsed/>
   </w:style>
   <w:style w:type="table" w:default="1" w:styleId="TableNormal">
@@ -3051,6 +4384,17 @@
         <w:insideV w:val="single" w:sz="4" w:space="0" w:color="auto"/>
       </w:tblBorders>
     </w:tblPr>
+  </w:style>
+  <w:style w:type="paragraph" w:styleId="ListParagraph">
+    <w:name w:val="List Paragraph"/>
+    <w:basedOn w:val="Normal"/>
+    <w:uiPriority w:val="34"/>
+    <w:qFormat/>
+    <w:rsid w:val="009D000D"/>
+    <w:pPr>
+      <w:ind w:left="720"/>
+      <w:contextualSpacing/>
+    </w:pPr>
   </w:style>
 </w:styles>
 </file>

</xml_diff>